<commit_message>
Add the first 9 lines in data file
</commit_message>
<xml_diff>
--- a/Data Format for Wind Energy Applications.docx
+++ b/Data Format for Wind Energy Applications.docx
@@ -5,6 +5,7 @@
     <w:p>
       <w:pPr>
         <w:pStyle w:val="Heading1"/>
+        <w:jc w:val="center"/>
         <w:rPr>
           <w:lang w:val="en-US"/>
         </w:rPr>
@@ -36,46 +37,12 @@
     </w:p>
     <w:p>
       <w:r>
-        <w:t>Describe best practices for organizing data so computers can make the best use of data sets.</w:t>
-      </w:r>
-    </w:p>
-    <w:p>
-      <w:r>
-        <w:t xml:space="preserve">Spreadsheets are </w:t>
-      </w:r>
-      <w:r>
-        <w:t>used</w:t>
-      </w:r>
-      <w:r>
-        <w:t xml:space="preserve"> for data entry, but in reality we tend to use spreadsheet programs for much more than data entry. We use them to create data tables for publications, to generate summary statistics, and make figures.</w:t>
-      </w:r>
-      <w:r>
-        <w:t xml:space="preserve"> </w:t>
-      </w:r>
-      <w:r>
-        <w:t xml:space="preserve">Using spreadsheets to generate tables for publications is not ideal due to the need for special formatting, which can lead to unpredictable results when transferring to document software. Additionally, spreadsheets' graphical nature makes it difficult to replicate complex calculations, increasing the risk of inconsistencies. Command-line based programs like </w:t>
-      </w:r>
-      <w:r>
-        <w:t>Python</w:t>
-      </w:r>
-      <w:r>
-        <w:t xml:space="preserve"> or </w:t>
-      </w:r>
-      <w:r>
-        <w:t>R</w:t>
-      </w:r>
-      <w:r>
-        <w:t xml:space="preserve"> offer more reliability by ensuring uniform application of calculations across the dataset.</w:t>
-      </w:r>
-    </w:p>
-    <w:p>
-      <w:r>
-        <w:t>When working with data in programming languages like Python, proper formatting is crucial to avoid issues with data manipulation and analysis. Formatting your data in a consistent and clean manner ensures that your code runs smoothly without errors related to data types or mismatched formats. In this section, we will explore how to format your data in text format for seamless use in Python, including tips on data cleaning and preparation.</w:t>
-      </w:r>
-    </w:p>
-    <w:p>
-      <w:r>
-        <w:t>Ensuring your data is properly formatted before importing it into Python can save a significant amount of time and prevent potential errors. We will guide you through the process of preparing your data in a text-based format that is ready for analysis, highlighting techniques to check data quality and generate preliminary summary statistics.</w:t>
+        <w:t>Effective data organization is essential for maximizing the utility of datasets in computational analyses. While spreadsheets are commonly used for data entry, their role often extends to creating tables for publications, generating summary statistics, and producing figures. However, these tasks can be challenging in spreadsheets due to the need for special formatting and the potential for unpredictable results when transferring data to document software. Additionally, the graphical interface of spreadsheets makes it difficult to replicate complex calculations, increasing the risk of inconsistencies.</w:t>
+      </w:r>
+    </w:p>
+    <w:p>
+      <w:r>
+        <w:t>Command-line-based programs like Python or R offer more reliability by ensuring uniform application of calculations across datasets. This section will outline best practices for organizing and formatting your data for seamless use in these programming environments.</w:t>
       </w:r>
     </w:p>
     <w:p>
@@ -92,7 +59,71 @@
     </w:p>
     <w:p>
       <w:r>
-        <w:t>When working with data in programming languages like Python, proper formatting is crucial to avoid issues with data manipulation and analysis. Ensuring your data is consistently formatted before importing it into Python can save a significant amount of time and prevent potential errors. This guide will walk you through best practices for data entry and formatting to ensure your data is ready for seamless use in Python.</w:t>
+        <w:t>Proper data formatting is crucial when working with programming languages like Python to avoid issues related to data manipulation and analysis. Consistent and clean data formatting ensures that your code runs smoothly, without errors related to data types or mismatched formats.</w:t>
+      </w:r>
+    </w:p>
+    <w:p>
+      <w:r>
+        <w:t>In this section, we will explore how to format your data in text format for use in Python, including tips on data cleaning and preparation. Ensuring your data is properly formatted before importing it into Python can save a significant amount of time and prevent potential errors.</w:t>
+      </w:r>
+    </w:p>
+    <w:p>
+      <w:r>
+        <w:t>We will guide you through the process of preparing your data in a text-based format ready for analysis. This includes:</w:t>
+      </w:r>
+    </w:p>
+    <w:p>
+      <w:pPr>
+        <w:pStyle w:val="ListParagraph"/>
+        <w:numPr>
+          <w:ilvl w:val="0"/>
+          <w:numId w:val="10"/>
+        </w:numPr>
+      </w:pPr>
+      <w:r>
+        <w:t>Data Cleaning: Removing any inconsistencies, duplicates, and errors in your dataset to ensure accuracy.</w:t>
+      </w:r>
+    </w:p>
+    <w:p>
+      <w:pPr>
+        <w:pStyle w:val="ListParagraph"/>
+        <w:numPr>
+          <w:ilvl w:val="0"/>
+          <w:numId w:val="10"/>
+        </w:numPr>
+      </w:pPr>
+      <w:r>
+        <w:t>Data Formatting: Ensuring all data is in a consistent format, such as CSV, which is easily readable by Python.</w:t>
+      </w:r>
+    </w:p>
+    <w:p>
+      <w:pPr>
+        <w:pStyle w:val="ListParagraph"/>
+        <w:numPr>
+          <w:ilvl w:val="0"/>
+          <w:numId w:val="10"/>
+        </w:numPr>
+      </w:pPr>
+      <w:r>
+        <w:t>Data Validation: Checking for and correcting any issues related to data types, missing values, and formatting errors.</w:t>
+      </w:r>
+    </w:p>
+    <w:p>
+      <w:pPr>
+        <w:pStyle w:val="ListParagraph"/>
+        <w:numPr>
+          <w:ilvl w:val="0"/>
+          <w:numId w:val="10"/>
+        </w:numPr>
+      </w:pPr>
+      <w:r>
+        <w:t>Preliminary Analysis: Generating summary statistics to understand the basic properties of your dataset and identify any potential issues early on.</w:t>
+      </w:r>
+    </w:p>
+    <w:p>
+      <w:r>
+        <w:lastRenderedPageBreak/>
+        <w:t>By following these best practices, you can enhance the reliability and efficiency of your data analysis workflows, ultimately leading to more robust and reproducible results.</w:t>
       </w:r>
     </w:p>
     <w:p>
@@ -109,7 +140,10 @@
     </w:p>
     <w:p>
       <w:r>
-        <w:t>The most common mistake is treating data files like lab notebooks, relying on context, notes, and spatial layout to convey information. While humans can interpret these cues, computers require explicitly defined structures. Properly formatted data allows you to harness the power of programming languages for effective and efficient data analysis.</w:t>
+        <w:t>A common mistake is treating data files like lab notebooks, relying on context, notes, and spatial layout to convey information. While humans can interpret these cues, computers require explicitly defined structures. Properly formatted data allows you to harness the power of programming languages for effective and efficient data analysis. Consistently formatted data ensures that computational tools can accurately and reliably process your information, making your analyses more robust and reproducible</w:t>
+      </w:r>
+      <w:r>
+        <w:t>.</w:t>
       </w:r>
     </w:p>
     <w:p>
@@ -121,7 +155,6 @@
         </w:numPr>
       </w:pPr>
       <w:r>
-        <w:lastRenderedPageBreak/>
         <w:t>Best Practices for Data Formatting</w:t>
       </w:r>
     </w:p>
@@ -139,21 +172,15 @@
     </w:p>
     <w:p>
       <w:r>
-        <w:t>Ensure each text file contains only one table. Each row should represent a distinct observation, and each column should represent a variable.</w:t>
+        <w:t xml:space="preserve">Ensure each text file contains only one table. Each row should represent a distinct observation, and each column should represent a variable. </w:t>
+      </w:r>
+    </w:p>
+    <w:p>
+      <w:r>
+        <w:t>If the data is saved in spreadsheet format with many tabs, combine data from all tabs into a single text file, adding additional columns to differentiate data where necessary. Alternatively, separate each tab into individual text files.</w:t>
       </w:r>
       <w:r>
         <w:t xml:space="preserve"> </w:t>
-      </w:r>
-    </w:p>
-    <w:p>
-      <w:r>
-        <w:t>If the data saved in speadsheet format has many tabs, c</w:t>
-      </w:r>
-      <w:r>
-        <w:t>ombine data from all tabs into a single text file, adding additional columns to differentiate data where necessary.</w:t>
-      </w:r>
-      <w:r>
-        <w:t xml:space="preserve"> Or separate each tab and saved in a single text file. </w:t>
       </w:r>
     </w:p>
     <w:p>
@@ -169,22 +196,104 @@
       </w:r>
     </w:p>
     <w:p>
-      <w:r>
-        <w:t>Adding metadata directly into the data table disrupts data parsing.</w:t>
-      </w:r>
-      <w:r>
-        <w:t xml:space="preserve"> </w:t>
-      </w:r>
-      <w:r>
-        <w:t>Store metadata in a separate file.</w:t>
-      </w:r>
-    </w:p>
-    <w:p>
-      <w:r>
-        <w:rPr>
-          <w:highlight w:val="yellow"/>
-        </w:rPr>
-        <w:t>ADD raw data from daragh here</w:t>
+      <w:pPr>
+        <w:spacing w:after="0"/>
+      </w:pPr>
+      <w:r>
+        <w:t xml:space="preserve">Adding metadata directly into the data table disrupts data parsing. Store metadata in a separate file. For example, the first 9 lines in the raw file </w:t>
+      </w:r>
+      <w:r>
+        <w:rPr>
+          <w:i/>
+          <w:iCs/>
+        </w:rPr>
+        <w:t xml:space="preserve">Turbine_Data_Kelmarsh_1_2022-01-01_-_2023-01-01_228.csv </w:t>
+      </w:r>
+      <w:r>
+        <w:t>include metadata that can create issues when loading the data in Python</w:t>
+      </w:r>
+      <w:r>
+        <w:t xml:space="preserve">. </w:t>
+      </w:r>
+    </w:p>
+    <w:p>
+      <w:pPr>
+        <w:spacing w:after="0"/>
+      </w:pPr>
+      <w:r>
+        <w:t>Example:</w:t>
+      </w:r>
+    </w:p>
+    <w:p>
+      <w:pPr>
+        <w:spacing w:after="0"/>
+      </w:pPr>
+      <w:r>
+        <w:t># This file was exported by Greenbyte at 2023-08-15 14:16:56. Please see https://www.greenbyte.com for more information about Greenbyte.</w:t>
+      </w:r>
+    </w:p>
+    <w:p>
+      <w:pPr>
+        <w:spacing w:after="0"/>
+      </w:pPr>
+      <w:r>
+        <w:t>#</w:t>
+      </w:r>
+    </w:p>
+    <w:p>
+      <w:pPr>
+        <w:spacing w:after="0"/>
+      </w:pPr>
+      <w:r>
+        <w:t># Turbine: Kelmarsh 1</w:t>
+      </w:r>
+    </w:p>
+    <w:p>
+      <w:pPr>
+        <w:spacing w:after="0"/>
+      </w:pPr>
+      <w:r>
+        <w:t># Turbine type: Senvion MM92</w:t>
+      </w:r>
+    </w:p>
+    <w:p>
+      <w:pPr>
+        <w:spacing w:after="0"/>
+      </w:pPr>
+      <w:r>
+        <w:t># Time zone: UTC</w:t>
+      </w:r>
+    </w:p>
+    <w:p>
+      <w:pPr>
+        <w:spacing w:after="0"/>
+      </w:pPr>
+      <w:r>
+        <w:t># Time interval: 2022-01-01 00:00:00 - 2023-01-01 00:00:00 (365 days)</w:t>
+      </w:r>
+    </w:p>
+    <w:p>
+      <w:pPr>
+        <w:spacing w:after="0"/>
+      </w:pPr>
+      <w:r>
+        <w:t>#</w:t>
+      </w:r>
+    </w:p>
+    <w:p>
+      <w:pPr>
+        <w:spacing w:after="0"/>
+      </w:pPr>
+      <w:r>
+        <w:t># Data that is missing or is erroneous has been marked with the value "NaN"</w:t>
+      </w:r>
+    </w:p>
+    <w:p>
+      <w:pPr>
+        <w:spacing w:after="0"/>
+      </w:pPr>
+      <w:r>
+        <w:t>#</w:t>
       </w:r>
     </w:p>
     <w:p>
@@ -196,18 +305,27 @@
         </w:numPr>
       </w:pPr>
       <w:r>
+        <w:lastRenderedPageBreak/>
         <w:t>Not Filling in Zeros</w:t>
       </w:r>
     </w:p>
     <w:p>
-      <w:r>
-        <w:t>Leaving cells blank instead of filling in zeros can lead to misinterpretation of data as missing rather than zero.</w:t>
-      </w:r>
-      <w:r>
-        <w:t xml:space="preserve"> Therefore you should x</w:t>
-      </w:r>
-      <w:r>
-        <w:t>xplicitly enter zeros where applicable to indicate a measured value of zero.</w:t>
+      <w:pPr>
+        <w:spacing w:after="0"/>
+      </w:pPr>
+      <w:r>
+        <w:t>Leaving cells blank instead of filling in zeros can lead to misinterpretation of data as missing rather than zero. Explicitly enter zeros where applicable to indicate a measured value of zero</w:t>
+      </w:r>
+      <w:r>
+        <w:t>.</w:t>
+      </w:r>
+    </w:p>
+    <w:p>
+      <w:pPr>
+        <w:spacing w:after="0"/>
+      </w:pPr>
+      <w:r>
+        <w:t>Example:</w:t>
       </w:r>
     </w:p>
     <w:p>
@@ -253,20 +371,53 @@
       </w:r>
     </w:p>
     <w:p>
-      <w:r>
-        <w:t>Using arbitrary values like -999 or 999 to indicate missing data can cause issues in analysis.</w:t>
-      </w:r>
-      <w:r>
-        <w:t xml:space="preserve"> </w:t>
-      </w:r>
-      <w:r>
-        <w:t>Use a consistent and appropriate null indicator like NA or leave cells blank.</w:t>
-      </w:r>
-      <w:r>
-        <w:t xml:space="preserve"> </w:t>
-      </w:r>
-      <w:r>
-        <w:t>Common placeholders include empty fields or specific markers like ‘NA’ or ‘null’:</w:t>
+      <w:pPr>
+        <w:spacing w:after="0"/>
+      </w:pPr>
+      <w:r>
+        <w:t>Using arbitrary values like -999 or 999 to indicate missing data can cause issues in analysis. Use a consistent and appropriate null indicator like</w:t>
+      </w:r>
+      <w:r>
+        <w:rPr>
+          <w:rStyle w:val="apple-converted-space"/>
+          <w:rFonts w:ascii="-webkit-standard" w:hAnsi="-webkit-standard"/>
+          <w:color w:val="000000"/>
+          <w:sz w:val="27"/>
+          <w:szCs w:val="27"/>
+        </w:rPr>
+        <w:t> </w:t>
+      </w:r>
+      <w:r>
+        <w:rPr>
+          <w:rStyle w:val="HTMLCode"/>
+          <w:rFonts w:eastAsiaTheme="majorEastAsia"/>
+          <w:color w:val="000000"/>
+        </w:rPr>
+        <w:t>NA</w:t>
+      </w:r>
+      <w:r>
+        <w:rPr>
+          <w:rStyle w:val="apple-converted-space"/>
+          <w:rFonts w:ascii="-webkit-standard" w:hAnsi="-webkit-standard"/>
+          <w:color w:val="000000"/>
+          <w:sz w:val="27"/>
+          <w:szCs w:val="27"/>
+        </w:rPr>
+        <w:t> </w:t>
+      </w:r>
+      <w:r>
+        <w:t>or leave cells blank</w:t>
+      </w:r>
+      <w:r>
+        <w:t>.</w:t>
+      </w:r>
+    </w:p>
+    <w:p>
+      <w:pPr>
+        <w:spacing w:after="0"/>
+      </w:pPr>
+      <w:r>
+        <w:t>Example:</w:t>
       </w:r>
     </w:p>
     <w:p>
@@ -315,8 +466,19 @@
       </w:r>
     </w:p>
     <w:p>
-      <w:r>
-        <w:t>Ensure your text data uses consistent delimiters (e.g., commas, tabs) to separate fields. CSV (Comma-Separated Values) is a widely accepted format:</w:t>
+      <w:pPr>
+        <w:spacing w:after="0"/>
+      </w:pPr>
+      <w:r>
+        <w:t>Ensure your text data uses consistent delimiters (e.g., commas, tabs) to separate fields. CSV (Comma-Separated Values) is a widely accepted format.</w:t>
+      </w:r>
+    </w:p>
+    <w:p>
+      <w:pPr>
+        <w:spacing w:after="0"/>
+      </w:pPr>
+      <w:r>
+        <w:t>Example:</w:t>
       </w:r>
     </w:p>
     <w:p>
@@ -355,19 +517,23 @@
         </w:numPr>
       </w:pPr>
       <w:r>
-        <w:lastRenderedPageBreak/>
         <w:t>Uniform Data Types:</w:t>
       </w:r>
     </w:p>
     <w:p>
-      <w:r>
-        <w:t xml:space="preserve">Ensure each column contains data of the same type. For example, an </w:t>
-      </w:r>
-      <w:r>
-        <w:t>Wind_speed</w:t>
-      </w:r>
-      <w:r>
-        <w:t xml:space="preserve"> column should only have numeric values:</w:t>
+      <w:pPr>
+        <w:spacing w:after="0"/>
+      </w:pPr>
+      <w:r>
+        <w:t>Ensure each column contains data of the same type. For example, a Wind_speed column should only have numeric values.</w:t>
+      </w:r>
+    </w:p>
+    <w:p>
+      <w:pPr>
+        <w:spacing w:after="0"/>
+      </w:pPr>
+      <w:r>
+        <w:t>Example:</w:t>
       </w:r>
     </w:p>
     <w:p>
@@ -410,23 +576,19 @@
       </w:r>
     </w:p>
     <w:p>
-      <w:r>
-        <w:t>Using spaces, special characters, or starting field names with numbers.</w:t>
-      </w:r>
-      <w:r>
-        <w:t xml:space="preserve"> </w:t>
-      </w:r>
-      <w:r>
-        <w:t xml:space="preserve">Remove or escape special characters that might interfere with data parsing. </w:t>
-      </w:r>
-      <w:r>
-        <w:t>Use descriptive, alphanumeric field names with underscores or camel case</w:t>
-      </w:r>
-      <w:r>
-        <w:t xml:space="preserve"> </w:t>
-      </w:r>
-      <w:r>
-        <w:t>within text fields:</w:t>
+      <w:pPr>
+        <w:spacing w:after="0"/>
+      </w:pPr>
+      <w:r>
+        <w:t>Avoid using spaces, special characters, or starting field names with numbers. Remove or escape special characters that might interfere with data parsing. Use descriptive, alphanumeric field names with underscores or camel case within text fields.</w:t>
+      </w:r>
+    </w:p>
+    <w:p>
+      <w:pPr>
+        <w:spacing w:after="0"/>
+      </w:pPr>
+      <w:r>
+        <w:t>Example:</w:t>
       </w:r>
     </w:p>
     <w:p>
@@ -450,6 +612,7 @@
         <w:spacing w:after="0"/>
       </w:pPr>
       <w:r>
+        <w:lastRenderedPageBreak/>
         <w:t>2022-01-01 00:10:00,6.936052060127258,1.2872216897689304</w:t>
       </w:r>
     </w:p>
@@ -467,27 +630,29 @@
     </w:p>
     <w:p>
       <w:r>
-        <w:t>Avoid Single Column Date Formats</w:t>
+        <w:t>Storing dates in a single column might initially seem convenient, but it can introduce significant ambiguities and compatibility issues. Different software and programming environments may interpret the same date format differently, leading to potential errors and inconsistencies in data processing. For instance, the date "03/04/2021" might be interpreted as March 4th, 2021, in one context and April 3rd, 2021, in another, depending on regional settings and software defaults.</w:t>
+      </w:r>
+    </w:p>
+    <w:p>
+      <w:pPr>
+        <w:spacing w:after="0"/>
+      </w:pPr>
+      <w:r>
+        <w:t>Separate Year, Month, and Day</w:t>
       </w:r>
       <w:r>
         <w:t xml:space="preserve">: </w:t>
       </w:r>
       <w:r>
-        <w:t>Storing dates in a single column may seem natural, but it can introduce ambiguities and compatibility issues. Different programs might interpret the same date differently, leading to errors.</w:t>
-      </w:r>
-    </w:p>
-    <w:p>
-      <w:pPr>
-        <w:spacing w:after="0"/>
-      </w:pPr>
-      <w:r>
-        <w:t>Separate Year, Month, and Day</w:t>
-      </w:r>
-      <w:r>
-        <w:t xml:space="preserve">: </w:t>
-      </w:r>
-      <w:r>
-        <w:t>Storing dates as separate fields eliminates ambiguity and makes it easier to manipulate dates programmatically.</w:t>
+        <w:t>To eliminate ambiguity and make date manipulation easier programmatically, it is recommended to store dates as separate fields for the year, month, and day. This approach ensures that each component of the date is clearly defined and less prone to misinterpretation by various software tools.</w:t>
+      </w:r>
+    </w:p>
+    <w:p>
+      <w:pPr>
+        <w:spacing w:after="0"/>
+      </w:pPr>
+      <w:r>
+        <w:t>Example:</w:t>
       </w:r>
     </w:p>
     <w:p>
@@ -601,15 +766,47 @@
     <w:p>
       <w:pPr>
         <w:spacing w:after="0"/>
-      </w:pPr>
-      <w:r>
+        <w:rPr>
+          <w:rStyle w:val="hljs-number"/>
+          <w:color w:val="000000"/>
+        </w:rPr>
+      </w:pPr>
+      <w:r>
+        <w:rPr>
+          <w:rStyle w:val="hljs-number"/>
+          <w:color w:val="000000"/>
+        </w:rPr>
         <w:t>Use Unambiguous Date Formats</w:t>
       </w:r>
       <w:r>
+        <w:rPr>
+          <w:rStyle w:val="hljs-number"/>
+          <w:color w:val="000000"/>
+        </w:rPr>
         <w:t xml:space="preserve">: </w:t>
       </w:r>
       <w:r>
-        <w:t>If storing dates as strings, use a consistent and sortable format like YYYYMMDD for dates and YYYYMMDDhhmmss for datetimes.</w:t>
+        <w:rPr>
+          <w:rStyle w:val="hljs-number"/>
+          <w:color w:val="000000"/>
+        </w:rPr>
+        <w:t>When storing dates as strings, use a consistent and sortable format like YYYYMMDD for dates and YYYYMMDDhhmmss for date-times. This format is both unambiguous and easily sortable, which is crucial for maintaining data integrity across different systems and applications.</w:t>
+      </w:r>
+    </w:p>
+    <w:p>
+      <w:pPr>
+        <w:spacing w:after="0"/>
+        <w:rPr>
+          <w:rStyle w:val="hljs-number"/>
+          <w:color w:val="000000"/>
+        </w:rPr>
+      </w:pPr>
+      <w:r>
+        <w:rPr>
+          <w:rStyle w:val="hljs-number"/>
+          <w:color w:val="000000"/>
+        </w:rPr>
+        <w:t>Examples:</w:t>
       </w:r>
     </w:p>
     <w:p>
@@ -667,7 +864,18 @@
         <w:t xml:space="preserve">: </w:t>
       </w:r>
       <w:r>
-        <w:t>Ensure missing dates are clearly indicated to avoid misinterpretation by programs. Use NA or leave cells blank.</w:t>
+        <w:t>Missing dates should be clearly indicated to avoid misinterpretation. Use a consistent placeholder such as NA or leave the cells blank. This practice ensures that the absence of data is explicitly recognized as missing rather than misinterpreted as a default or erroneous value.</w:t>
+      </w:r>
+    </w:p>
+    <w:p>
+      <w:pPr>
+        <w:spacing w:after="0"/>
+        <w:rPr>
+          <w:highlight w:val="yellow"/>
+        </w:rPr>
+      </w:pPr>
+      <w:r>
+        <w:t>Example:</w:t>
       </w:r>
     </w:p>
     <w:p>
@@ -791,7 +999,7 @@
           <w:sz w:val="27"/>
           <w:szCs w:val="27"/>
         </w:rPr>
-        <w:t> </w:t>
+        <w:t>NA</w:t>
       </w:r>
       <w:r>
         <w:rPr>
@@ -800,12 +1008,42 @@
           <w:sz w:val="27"/>
           <w:szCs w:val="27"/>
         </w:rPr>
-        <w:t>,,</w:t>
-      </w:r>
-    </w:p>
-    <w:p>
-      <w:pPr>
-        <w:spacing w:after="0"/>
+        <w:t>,</w:t>
+      </w:r>
+      <w:r>
+        <w:rPr>
+          <w:rFonts w:ascii="-webkit-standard" w:hAnsi="-webkit-standard"/>
+          <w:color w:val="000000"/>
+          <w:sz w:val="27"/>
+          <w:szCs w:val="27"/>
+        </w:rPr>
+        <w:t>NA</w:t>
+      </w:r>
+      <w:r>
+        <w:rPr>
+          <w:rFonts w:ascii="-webkit-standard" w:hAnsi="-webkit-standard"/>
+          <w:color w:val="000000"/>
+          <w:sz w:val="27"/>
+          <w:szCs w:val="27"/>
+        </w:rPr>
+        <w:t>,</w:t>
+      </w:r>
+      <w:r>
+        <w:rPr>
+          <w:rFonts w:ascii="-webkit-standard" w:hAnsi="-webkit-standard"/>
+          <w:color w:val="000000"/>
+          <w:sz w:val="27"/>
+          <w:szCs w:val="27"/>
+        </w:rPr>
+        <w:t>NA</w:t>
+      </w:r>
+    </w:p>
+    <w:p>
+      <w:pPr>
+        <w:spacing w:after="0"/>
+        <w:rPr>
+          <w:highlight w:val="yellow"/>
+        </w:rPr>
       </w:pPr>
     </w:p>
     <w:p>
@@ -826,7 +1064,7 @@
           <w:color w:val="auto"/>
         </w:rPr>
         <w:lastRenderedPageBreak/>
-        <w:t>Key Points</w:t>
+        <w:t>By following the best practices, you can ensure that your dates are handled correctly and consistently in programming environments, minimizing errors and enhancing the reliability of your data analysis.</w:t>
       </w:r>
     </w:p>
     <w:p>
@@ -834,7 +1072,7 @@
         <w:pStyle w:val="Heading4"/>
         <w:numPr>
           <w:ilvl w:val="0"/>
-          <w:numId w:val="7"/>
+          <w:numId w:val="13"/>
         </w:numPr>
         <w:rPr>
           <w:rFonts w:eastAsiaTheme="minorHAnsi" w:cstheme="minorBidi"/>
@@ -850,7 +1088,7 @@
           <w:iCs w:val="0"/>
           <w:color w:val="auto"/>
         </w:rPr>
-        <w:t>Treat dates as multiple pieces of data (year, month, day) rather than a single entry.</w:t>
+        <w:t>Treat Dates as Multiple Pieces of Data: Store year, month, and day as separate fields rather than a single entry to reduce ambiguity.</w:t>
       </w:r>
     </w:p>
     <w:p>
@@ -858,7 +1096,7 @@
         <w:pStyle w:val="Heading4"/>
         <w:numPr>
           <w:ilvl w:val="0"/>
-          <w:numId w:val="7"/>
+          <w:numId w:val="13"/>
         </w:numPr>
         <w:rPr>
           <w:rFonts w:eastAsiaTheme="minorHAnsi" w:cstheme="minorBidi"/>
@@ -874,7 +1112,7 @@
           <w:iCs w:val="0"/>
           <w:color w:val="auto"/>
         </w:rPr>
-        <w:t>Use consistent, unambiguous formats like YYYYMMDD for dates.</w:t>
+        <w:t>Use Consistent, Unambiguous Formats: Adopt formats like YYYYMMDD for dates and YYYYMMDDhhmmss for date-times to ensure clarity and consistency.</w:t>
       </w:r>
     </w:p>
     <w:p>
@@ -882,7 +1120,7 @@
         <w:pStyle w:val="Heading4"/>
         <w:numPr>
           <w:ilvl w:val="0"/>
-          <w:numId w:val="7"/>
+          <w:numId w:val="13"/>
         </w:numPr>
         <w:rPr>
           <w:rFonts w:eastAsiaTheme="minorHAnsi" w:cstheme="minorBidi"/>
@@ -898,7 +1136,7 @@
           <w:iCs w:val="0"/>
           <w:color w:val="auto"/>
         </w:rPr>
-        <w:t>Clearly indicate missing dates to avoid misinterpretation.</w:t>
+        <w:t>Clearly Indicate Missing Dates: Use placeholders like NA or leave cells blank to clearly denote missing values.</w:t>
       </w:r>
     </w:p>
     <w:p>
@@ -906,7 +1144,7 @@
         <w:pStyle w:val="Heading4"/>
         <w:numPr>
           <w:ilvl w:val="0"/>
-          <w:numId w:val="7"/>
+          <w:numId w:val="13"/>
         </w:numPr>
         <w:rPr>
           <w:rFonts w:eastAsiaTheme="minorHAnsi" w:cstheme="minorBidi"/>
@@ -922,27 +1160,7 @@
           <w:iCs w:val="0"/>
           <w:color w:val="auto"/>
         </w:rPr>
-        <w:t>When handling dates in programming, use built-in functions to extract and manipulate date components.</w:t>
-      </w:r>
-    </w:p>
-    <w:p>
-      <w:pPr>
-        <w:pStyle w:val="Heading4"/>
-        <w:rPr>
-          <w:rFonts w:eastAsiaTheme="minorHAnsi" w:cstheme="minorBidi"/>
-          <w:i w:val="0"/>
-          <w:iCs w:val="0"/>
-          <w:color w:val="auto"/>
-        </w:rPr>
-      </w:pPr>
-      <w:r>
-        <w:rPr>
-          <w:rFonts w:eastAsiaTheme="minorHAnsi" w:cstheme="minorBidi"/>
-          <w:i w:val="0"/>
-          <w:iCs w:val="0"/>
-          <w:color w:val="auto"/>
-        </w:rPr>
-        <w:t>By following these best practices, you can ensure that your dates are handled correctly and consistently in programming environments, minimizing errors and enhancing the reliability of your data analysis.</w:t>
+        <w:t>Utilize Built-in Functions for Date Handling: In programming environments, leverage built-in functions to extract and manipulate date components effectively.</w:t>
       </w:r>
     </w:p>
     <w:p>
@@ -1007,14 +1225,19 @@
       </w:r>
     </w:p>
     <w:p>
-      <w:r>
-        <w:t>Using cell formatting (e.g., color, bold text) to convey information that isn't captured in the data values themselves.</w:t>
-      </w:r>
-      <w:r>
-        <w:t xml:space="preserve"> </w:t>
-      </w:r>
-      <w:r>
-        <w:t>Use additional columns to encode any extra information.</w:t>
+      <w:pPr>
+        <w:spacing w:after="0"/>
+      </w:pPr>
+      <w:r>
+        <w:t>Using cell formatting (e.g., color, bold text) to convey information that isn't captured in the data values themselves can be problematic. Use additional columns to encode any extra information.</w:t>
+      </w:r>
+    </w:p>
+    <w:p>
+      <w:pPr>
+        <w:spacing w:after="0"/>
+      </w:pPr>
+      <w:r>
+        <w:t>Example:</w:t>
       </w:r>
     </w:p>
     <w:p>
@@ -1073,16 +1296,39 @@
         <w:spacing w:after="0"/>
       </w:pPr>
       <w:r>
-        <w:t>Including comments or units directly in data cells.</w:t>
+        <w:t>Including comments or units directly in data cells can cause issues. Use separate columns for comments and ensure all measurements in a column are in the same unit, specifying units in the column header.</w:t>
       </w:r>
       <w:r>
         <w:t xml:space="preserve"> </w:t>
       </w:r>
       <w:r>
-        <w:t>Use separate columns for comments and ensure all measurements in a column are in the same unit, specifying units in the column header</w:t>
-      </w:r>
-      <w:r>
-        <w:t xml:space="preserve">, or you can save the unit of each column in a separate file, keeping track of data cleaning steps. </w:t>
+        <w:t>Y</w:t>
+      </w:r>
+      <w:r>
+        <w:t xml:space="preserve">ou can </w:t>
+      </w:r>
+      <w:r>
+        <w:t xml:space="preserve">also </w:t>
+      </w:r>
+      <w:r>
+        <w:t xml:space="preserve">save the unit of each column in a separate </w:t>
+      </w:r>
+      <w:r>
+        <w:t xml:space="preserve">raw text </w:t>
+      </w:r>
+      <w:r>
+        <w:t>file</w:t>
+      </w:r>
+      <w:r>
+        <w:t>.</w:t>
+      </w:r>
+    </w:p>
+    <w:p>
+      <w:pPr>
+        <w:spacing w:after="0"/>
+      </w:pPr>
+      <w:r>
+        <w:t>Example:</w:t>
       </w:r>
     </w:p>
     <w:p>
@@ -1121,10 +1367,7 @@
         <w:t>2022-01-01 00:10:00,6.936052060127258,1.2872216897689304</w:t>
       </w:r>
       <w:r>
-        <w:t xml:space="preserve">, </w:t>
-      </w:r>
-      <w:r>
-        <w:t>“</w:t>
+        <w:t>, “</w:t>
       </w:r>
       <w:r>
         <w:t>Gearbox</w:t>
@@ -1145,6 +1388,7 @@
         </w:numPr>
       </w:pPr>
       <w:r>
+        <w:lastRenderedPageBreak/>
         <w:t>Entering Multiple Pieces of Information in One Cell</w:t>
       </w:r>
     </w:p>
@@ -1153,53 +1397,39 @@
         <w:spacing w:after="0"/>
       </w:pPr>
       <w:r>
-        <w:t>Combining multiple pieces of information within a single cell.</w:t>
-      </w:r>
-      <w:r>
-        <w:t xml:space="preserve"> </w:t>
-      </w:r>
-      <w:r>
-        <w:t>Separate data into distinct columns.</w:t>
-      </w:r>
-    </w:p>
-    <w:p>
-      <w:pPr>
-        <w:spacing w:after="0"/>
-      </w:pPr>
-      <w:r>
-        <w:t>Date_and_time,Wind_speed,Wind_speed_Standard_deviation, Failure</w:t>
-      </w:r>
-      <w:r>
-        <w:t>, Component</w:t>
-      </w:r>
-    </w:p>
-    <w:p>
-      <w:pPr>
-        <w:spacing w:after="0"/>
-      </w:pPr>
-      <w:r>
-        <w:t xml:space="preserve">2022-01-01 00:00:00,6.781222248077393,1.182439280264067, </w:t>
-      </w:r>
-      <w:r>
-        <w:t>,</w:t>
-      </w:r>
-    </w:p>
-    <w:p>
-      <w:pPr>
-        <w:spacing w:after="0"/>
-      </w:pPr>
-      <w:r>
-        <w:lastRenderedPageBreak/>
-        <w:t xml:space="preserve">2022-01-01 00:10:00,6.936052060127258,1.2872216897689304, </w:t>
-      </w:r>
-      <w:r>
-        <w:t xml:space="preserve">Yes, </w:t>
-      </w:r>
-      <w:r>
-        <w:t>“Gearbox</w:t>
-      </w:r>
-      <w:r>
-        <w:t>”</w:t>
+        <w:t>Combining multiple pieces of information within a single cell can complicate data analysis. Separate data into distinct columns.</w:t>
+      </w:r>
+    </w:p>
+    <w:p>
+      <w:pPr>
+        <w:spacing w:after="0"/>
+      </w:pPr>
+      <w:r>
+        <w:t>Example:</w:t>
+      </w:r>
+    </w:p>
+    <w:p>
+      <w:pPr>
+        <w:spacing w:after="0"/>
+      </w:pPr>
+      <w:r>
+        <w:t>Date_and_time,Wind_speed,Wind_speed_Standard_deviation, Failure, Component</w:t>
+      </w:r>
+    </w:p>
+    <w:p>
+      <w:pPr>
+        <w:spacing w:after="0"/>
+      </w:pPr>
+      <w:r>
+        <w:t>2022-01-01 00:00:00,6.781222248077393,1.182439280264067, ,</w:t>
+      </w:r>
+    </w:p>
+    <w:p>
+      <w:pPr>
+        <w:spacing w:after="0"/>
+      </w:pPr>
+      <w:r>
+        <w:t>2022-01-01 00:10:00,6.936052060127258,1.2872216897689304, Yes, “Gearbox”</w:t>
       </w:r>
     </w:p>
     <w:p>
@@ -1224,26 +1454,24 @@
     </w:p>
     <w:p>
       <w:pPr>
-        <w:spacing w:after="0"/>
-      </w:pPr>
-      <w:r>
-        <w:t xml:space="preserve">Columns = Variables: Each column should represent a variable (e.g., </w:t>
-      </w:r>
-      <w:r>
-        <w:t>Wind_speed</w:t>
-      </w:r>
-      <w:r>
-        <w:t>,</w:t>
-      </w:r>
-      <w:r>
-        <w:t>Power</w:t>
-      </w:r>
-      <w:r>
-        <w:t>).</w:t>
-      </w:r>
-    </w:p>
-    <w:p>
-      <w:pPr>
+        <w:pStyle w:val="ListParagraph"/>
+        <w:numPr>
+          <w:ilvl w:val="0"/>
+          <w:numId w:val="11"/>
+        </w:numPr>
+        <w:spacing w:after="0"/>
+      </w:pPr>
+      <w:r>
+        <w:t>Columns = Variables: Each column should represent a variable (e.g., Wind_speed, Power).</w:t>
+      </w:r>
+    </w:p>
+    <w:p>
+      <w:pPr>
+        <w:pStyle w:val="ListParagraph"/>
+        <w:numPr>
+          <w:ilvl w:val="0"/>
+          <w:numId w:val="11"/>
+        </w:numPr>
         <w:spacing w:after="0"/>
       </w:pPr>
       <w:r>
@@ -1252,6 +1480,11 @@
     </w:p>
     <w:p>
       <w:pPr>
+        <w:pStyle w:val="ListParagraph"/>
+        <w:numPr>
+          <w:ilvl w:val="0"/>
+          <w:numId w:val="11"/>
+        </w:numPr>
         <w:spacing w:after="0"/>
       </w:pPr>
       <w:r>
@@ -1310,7 +1543,7 @@
         <w:spacing w:after="0"/>
       </w:pPr>
       <w:r>
-        <w:t>By following these practices, you ensure that your data is ready for analysis in programming languages like Python, avoiding common pitfalls related to data formatting and quality.</w:t>
+        <w:t>By following these practices, you ensure that your data is ready for analysis in programming languages like Python, avoiding common pitfalls related to data formatting and quality:</w:t>
       </w:r>
     </w:p>
     <w:p>
@@ -1318,7 +1551,7 @@
         <w:pStyle w:val="ListParagraph"/>
         <w:numPr>
           <w:ilvl w:val="0"/>
-          <w:numId w:val="3"/>
+          <w:numId w:val="12"/>
         </w:numPr>
         <w:spacing w:after="0"/>
       </w:pPr>
@@ -1331,7 +1564,7 @@
         <w:pStyle w:val="ListParagraph"/>
         <w:numPr>
           <w:ilvl w:val="0"/>
-          <w:numId w:val="3"/>
+          <w:numId w:val="12"/>
         </w:numPr>
         <w:spacing w:after="0"/>
       </w:pPr>
@@ -1344,7 +1577,7 @@
         <w:pStyle w:val="ListParagraph"/>
         <w:numPr>
           <w:ilvl w:val="0"/>
-          <w:numId w:val="3"/>
+          <w:numId w:val="12"/>
         </w:numPr>
         <w:spacing w:after="0"/>
       </w:pPr>
@@ -1357,7 +1590,7 @@
         <w:pStyle w:val="ListParagraph"/>
         <w:numPr>
           <w:ilvl w:val="0"/>
-          <w:numId w:val="3"/>
+          <w:numId w:val="12"/>
         </w:numPr>
         <w:spacing w:after="0"/>
       </w:pPr>
@@ -1370,7 +1603,7 @@
         <w:pStyle w:val="ListParagraph"/>
         <w:numPr>
           <w:ilvl w:val="0"/>
-          <w:numId w:val="3"/>
+          <w:numId w:val="12"/>
         </w:numPr>
         <w:spacing w:after="0"/>
       </w:pPr>
@@ -1380,7 +1613,15 @@
     </w:p>
     <w:p>
       <w:pPr>
-        <w:pStyle w:val="Heading3"/>
+        <w:spacing w:after="0"/>
+      </w:pPr>
+      <w:r>
+        <w:t>By adhering to these guidelines, you can significantly enhance the reliability and efficiency of your data analysis workflows, ultimately leading to more robust and reproducible results.</w:t>
+      </w:r>
+    </w:p>
+    <w:p>
+      <w:pPr>
+        <w:pStyle w:val="Heading2"/>
         <w:numPr>
           <w:ilvl w:val="0"/>
           <w:numId w:val="2"/>
@@ -1401,64 +1642,85 @@
     </w:p>
     <w:p>
       <w:r>
-        <w:t>When preparing data for analysis in programming environments such as Python, exporting it from spreadsheets in a way that is both universal and reliable is crucial. This guide will help you understand why using common spreadsheet formats is problematic and how to properly export your data to formats like CSV or TSV to ensure compatibility and accuracy.</w:t>
-      </w:r>
-    </w:p>
-    <w:p>
+        <w:t>When preparing data for analysis in programming environments such as Python, exporting it from spreadsheets in a way that is both universal and reliable is crucial. This guide will help you understand why using common spreadsheet formats is problematic and how to properly export your data to formats like CSV or TSV to ensure compatibility and accuracy</w:t>
+      </w:r>
+      <w:r>
+        <w:t>.</w:t>
+      </w:r>
+    </w:p>
+    <w:p>
+      <w:r>
+        <w:t>Issues with Proprietary Formats</w:t>
+      </w:r>
+      <w:r>
+        <w:t xml:space="preserve">: </w:t>
+      </w:r>
       <w:r>
         <w:t>Storing your data in proprietary formats such as Excel's default (*.xls or *.xlsx) can lead to several issues:</w:t>
       </w:r>
-      <w:r>
-        <w:t xml:space="preserve"> </w:t>
-      </w:r>
-      <w:r>
-        <w:t>Proprietary nature: Future technology might not support these formats.</w:t>
-      </w:r>
-      <w:r>
-        <w:t xml:space="preserve"> </w:t>
-      </w:r>
+    </w:p>
+    <w:p/>
+    <w:p>
+      <w:pPr>
+        <w:pStyle w:val="ListParagraph"/>
+        <w:numPr>
+          <w:ilvl w:val="0"/>
+          <w:numId w:val="14"/>
+        </w:numPr>
+      </w:pPr>
+      <w:r>
+        <w:t>Proprietary Nature: Future technology might not support these formats.</w:t>
+      </w:r>
+    </w:p>
+    <w:p>
+      <w:pPr>
+        <w:pStyle w:val="ListParagraph"/>
+        <w:numPr>
+          <w:ilvl w:val="0"/>
+          <w:numId w:val="14"/>
+        </w:numPr>
+      </w:pPr>
       <w:r>
         <w:t>Compatibility: Other software might not open these files correctly.</w:t>
       </w:r>
-      <w:r>
-        <w:t xml:space="preserve"> </w:t>
-      </w:r>
-      <w:r>
-        <w:t>Version differences: Different Excel versions might handle data differently.</w:t>
-      </w:r>
-      <w:r>
-        <w:t xml:space="preserve"> </w:t>
-      </w:r>
-      <w:r>
-        <w:t>epository requirements: Most data repositories do not accept proprietary formats.</w:t>
-      </w:r>
-      <w:r>
-        <w:t xml:space="preserve"> </w:t>
-      </w:r>
-    </w:p>
-    <w:p>
-      <w:r>
-        <w:t>Recommended Formats: CSV and TSV</w:t>
-      </w:r>
-      <w:r>
-        <w:t xml:space="preserve">. </w:t>
-      </w:r>
-      <w:r>
-        <w:t>To avoid these issues, use universal, open, and static formats like CSV (Comma-Separated Values) or TSV (Tab-Separated Values). These formats are plain text files that can be opened and read by almost any software, ensuring maximum portability and longevity.</w:t>
-      </w:r>
-    </w:p>
-    <w:p>
-      <w:r>
-        <w:t>Exporting Data to CSV from Excel</w:t>
-      </w:r>
-      <w:r>
-        <w:t xml:space="preserve">: </w:t>
-      </w:r>
-      <w:r>
-        <w:t>To save a file in CSV format from Excel:</w:t>
-      </w:r>
-    </w:p>
-    <w:p/>
+    </w:p>
+    <w:p>
+      <w:pPr>
+        <w:pStyle w:val="ListParagraph"/>
+        <w:numPr>
+          <w:ilvl w:val="0"/>
+          <w:numId w:val="14"/>
+        </w:numPr>
+      </w:pPr>
+      <w:r>
+        <w:t>Version Differences: Different Excel versions might handle data differently.</w:t>
+      </w:r>
+    </w:p>
+    <w:p>
+      <w:pPr>
+        <w:pStyle w:val="ListParagraph"/>
+        <w:numPr>
+          <w:ilvl w:val="0"/>
+          <w:numId w:val="14"/>
+        </w:numPr>
+      </w:pPr>
+      <w:r>
+        <w:t>Repository Requirements: Most data repositories do not accept proprietary formats.</w:t>
+      </w:r>
+    </w:p>
+    <w:p>
+      <w:r>
+        <w:t>To avoid these issues, use universal, open, and static formats like CSV (Comma-Separated Values) or TSV (Tab-Separated Values). These formats are plain text files that can be opened and read by almost any software, ensuring maximum portability and longevity</w:t>
+      </w:r>
+      <w:r>
+        <w:t>.</w:t>
+      </w:r>
+    </w:p>
+    <w:p>
+      <w:r>
+        <w:t>Exporting Data to CSV from Excel: To save a file in CSV format from Excel:</w:t>
+      </w:r>
+    </w:p>
     <w:p>
       <w:pPr>
         <w:pStyle w:val="ListParagraph"/>
@@ -1468,7 +1730,6 @@
         </w:numPr>
       </w:pPr>
       <w:r>
-        <w:lastRenderedPageBreak/>
         <w:t>Open your file in Excel.</w:t>
       </w:r>
     </w:p>
@@ -1509,6 +1770,9 @@
       </w:r>
     </w:p>
     <w:p>
+      <w:pPr>
+        <w:spacing w:after="0"/>
+      </w:pPr>
       <w:r>
         <w:t>You can open CSV files in Excel, but ensure compatibility with other programs by verifying the format after saving.</w:t>
       </w:r>
@@ -1553,72 +1817,69 @@
         <w:spacing w:after="0"/>
       </w:pPr>
       <w:r>
-        <w:t>TSV as a solution:</w:t>
+        <w:t xml:space="preserve">TSV as a solution: </w:t>
+      </w:r>
+    </w:p>
+    <w:p>
+      <w:pPr>
+        <w:spacing w:after="0"/>
+      </w:pPr>
+      <w:r>
+        <w:t>Date_and_time</w:t>
       </w:r>
       <w:r>
         <w:t xml:space="preserve"> </w:t>
       </w:r>
-    </w:p>
-    <w:p>
-      <w:pPr>
-        <w:spacing w:after="0"/>
-      </w:pPr>
-      <w:r>
-        <w:t>Date_and_time</w:t>
+      <w:r>
+        <w:t>Wind_speed</w:t>
       </w:r>
       <w:r>
         <w:t xml:space="preserve"> </w:t>
       </w:r>
       <w:r>
-        <w:t>Wind_speed</w:t>
+        <w:t>Wind_speed_Standard_deviation</w:t>
+      </w:r>
+    </w:p>
+    <w:p>
+      <w:pPr>
+        <w:spacing w:after="0"/>
+      </w:pPr>
+      <w:r>
+        <w:t>2022</w:t>
+      </w:r>
+      <w:r>
+        <w:t>-01-01 00:00:00</w:t>
       </w:r>
       <w:r>
         <w:t xml:space="preserve"> </w:t>
       </w:r>
       <w:r>
-        <w:t>Wind_speed_Standard_deviation</w:t>
-      </w:r>
-    </w:p>
-    <w:p>
-      <w:pPr>
-        <w:spacing w:after="0"/>
-      </w:pPr>
-      <w:r>
-        <w:t>2022</w:t>
-      </w:r>
-      <w:r>
-        <w:t>-01-01 00:00:00</w:t>
+        <w:t>6.781222248077393</w:t>
       </w:r>
       <w:r>
         <w:t xml:space="preserve"> </w:t>
       </w:r>
       <w:r>
-        <w:t>6.781222248077393</w:t>
+        <w:t>1.182439280264067</w:t>
+      </w:r>
+    </w:p>
+    <w:p>
+      <w:pPr>
+        <w:spacing w:after="120"/>
+      </w:pPr>
+      <w:r>
+        <w:t>2022-01-01 00:10:00</w:t>
       </w:r>
       <w:r>
         <w:t xml:space="preserve"> </w:t>
       </w:r>
       <w:r>
-        <w:t>1.182439280264067</w:t>
-      </w:r>
-    </w:p>
-    <w:p>
-      <w:pPr>
-        <w:spacing w:after="120"/>
-      </w:pPr>
-      <w:r>
-        <w:t>2022-01-01 00:10:00</w:t>
+        <w:t>6.936052060127258</w:t>
       </w:r>
       <w:r>
         <w:t xml:space="preserve"> </w:t>
       </w:r>
       <w:r>
-        <w:t>6.936052060127258</w:t>
-      </w:r>
-      <w:r>
-        <w:t xml:space="preserve"> </w:t>
-      </w:r>
-      <w:r>
         <w:t>1.2872216897689304</w:t>
       </w:r>
     </w:p>
@@ -1629,72 +1890,6 @@
       <w:r>
         <w:t>By following these practices, you ensure your data is in a robust format for analysis in programming environments, minimizing errors and maximizing compatibility.</w:t>
       </w:r>
-    </w:p>
-    <w:p>
-      <w:pPr>
-        <w:spacing w:after="0"/>
-      </w:pPr>
-    </w:p>
-    <w:p/>
-    <w:p/>
-    <w:p/>
-    <w:p>
-      <w:pPr>
-        <w:pStyle w:val="NormalWeb"/>
-        <w:spacing w:line="360" w:lineRule="atLeast"/>
-        <w:rPr>
-          <w:rFonts w:ascii="sans serif" w:hAnsi="sans serif"/>
-          <w:color w:val="383838"/>
-        </w:rPr>
-      </w:pPr>
-    </w:p>
-    <w:p>
-      <w:pPr>
-        <w:pStyle w:val="NormalWeb"/>
-        <w:spacing w:line="360" w:lineRule="atLeast"/>
-        <w:rPr>
-          <w:rFonts w:ascii="sans serif" w:hAnsi="sans serif"/>
-          <w:color w:val="383838"/>
-        </w:rPr>
-      </w:pPr>
-    </w:p>
-    <w:p>
-      <w:pPr>
-        <w:pStyle w:val="NormalWeb"/>
-        <w:spacing w:line="360" w:lineRule="atLeast"/>
-        <w:rPr>
-          <w:rFonts w:ascii="sans serif" w:hAnsi="sans serif"/>
-          <w:color w:val="383838"/>
-        </w:rPr>
-      </w:pPr>
-    </w:p>
-    <w:p>
-      <w:pPr>
-        <w:pStyle w:val="NormalWeb"/>
-        <w:spacing w:line="360" w:lineRule="atLeast"/>
-        <w:rPr>
-          <w:rFonts w:ascii="sans serif" w:hAnsi="sans serif"/>
-          <w:color w:val="383838"/>
-        </w:rPr>
-      </w:pPr>
-    </w:p>
-    <w:p>
-      <w:pPr>
-        <w:spacing w:before="255" w:after="255" w:line="240" w:lineRule="auto"/>
-        <w:rPr>
-          <w:rFonts w:ascii="sans serif" w:eastAsia="Times New Roman" w:hAnsi="sans serif" w:cs="Times New Roman"/>
-          <w:color w:val="212529"/>
-          <w:kern w:val="0"/>
-          <w14:ligatures w14:val="none"/>
-        </w:rPr>
-      </w:pPr>
-    </w:p>
-    <w:p>
-      <w:pPr>
-        <w:rPr>
-          <w:lang w:val="en-US"/>
-        </w:rPr>
-      </w:pPr>
     </w:p>
     <w:sectPr>
       <w:pgSz w:w="12240" w:h="15840"/>
@@ -1709,6 +1904,232 @@
 <file path=word/numbering.xml><?xml version="1.0" encoding="utf-8"?>
 <w:numbering xmlns:wpc="http://schemas.microsoft.com/office/word/2010/wordprocessingCanvas" xmlns:cx="http://schemas.microsoft.com/office/drawing/2014/chartex" xmlns:cx1="http://schemas.microsoft.com/office/drawing/2015/9/8/chartex" xmlns:cx2="http://schemas.microsoft.com/office/drawing/2015/10/21/chartex" xmlns:cx3="http://schemas.microsoft.com/office/drawing/2016/5/9/chartex" xmlns:cx4="http://schemas.microsoft.com/office/drawing/2016/5/10/chartex" xmlns:cx5="http://schemas.microsoft.com/office/drawing/2016/5/11/chartex" xmlns:cx6="http://schemas.microsoft.com/office/drawing/2016/5/12/chartex" xmlns:cx7="http://schemas.microsoft.com/office/drawing/2016/5/13/chartex" xmlns:cx8="http://schemas.microsoft.com/office/drawing/2016/5/14/chartex" xmlns:mc="http://schemas.openxmlformats.org/markup-compatibility/2006" xmlns:aink="http://schemas.microsoft.com/office/drawing/2016/ink" xmlns:am3d="http://schemas.microsoft.com/office/drawing/2017/model3d" xmlns:o="urn:schemas-microsoft-com:office:office" xmlns:oel="http://schemas.microsoft.com/office/2019/extlst" xmlns:r="http://schemas.openxmlformats.org/officeDocument/2006/relationships" xmlns:m="http://schemas.openxmlformats.org/officeDocument/2006/math" xmlns:v="urn:schemas-microsoft-com:vml" xmlns:wp14="http://schemas.microsoft.com/office/word/2010/wordprocessingDrawing" xmlns:wp="http://schemas.openxmlformats.org/drawingml/2006/wordprocessingDrawing" xmlns:w10="urn:schemas-microsoft-com:office:word" xmlns:w="http://schemas.openxmlformats.org/wordprocessingml/2006/main" xmlns:w14="http://schemas.microsoft.com/office/word/2010/wordml" xmlns:w15="http://schemas.microsoft.com/office/word/2012/wordml" xmlns:w16cex="http://schemas.microsoft.com/office/word/2018/wordml/cex" xmlns:w16cid="http://schemas.microsoft.com/office/word/2016/wordml/cid" xmlns:w16="http://schemas.microsoft.com/office/word/2018/wordml" xmlns:w16sdtdh="http://schemas.microsoft.com/office/word/2020/wordml/sdtdatahash" xmlns:w16se="http://schemas.microsoft.com/office/word/2015/wordml/symex" xmlns:wpg="http://schemas.microsoft.com/office/word/2010/wordprocessingGroup" xmlns:wpi="http://schemas.microsoft.com/office/word/2010/wordprocessingInk" xmlns:wne="http://schemas.microsoft.com/office/word/2006/wordml" xmlns:wps="http://schemas.microsoft.com/office/word/2010/wordprocessingShape" mc:Ignorable="w14 w15 w16se w16cid w16 w16cex w16sdtdh wp14">
   <w:abstractNum w:abstractNumId="0" w15:restartNumberingAfterBreak="0">
+    <w:nsid w:val="04E31B2A"/>
+    <w:multiLevelType w:val="hybridMultilevel"/>
+    <w:tmpl w:val="C48815A4"/>
+    <w:lvl w:ilvl="0" w:tplc="04090001">
+      <w:start w:val="1"/>
+      <w:numFmt w:val="bullet"/>
+      <w:lvlText w:val=""/>
+      <w:lvlJc w:val="left"/>
+      <w:pPr>
+        <w:ind w:left="720" w:hanging="360"/>
+      </w:pPr>
+      <w:rPr>
+        <w:rFonts w:ascii="Symbol" w:hAnsi="Symbol" w:hint="default"/>
+      </w:rPr>
+    </w:lvl>
+    <w:lvl w:ilvl="1" w:tplc="04090003" w:tentative="1">
+      <w:start w:val="1"/>
+      <w:numFmt w:val="bullet"/>
+      <w:lvlText w:val="o"/>
+      <w:lvlJc w:val="left"/>
+      <w:pPr>
+        <w:ind w:left="1440" w:hanging="360"/>
+      </w:pPr>
+      <w:rPr>
+        <w:rFonts w:ascii="Courier New" w:hAnsi="Courier New" w:cs="Courier New" w:hint="default"/>
+      </w:rPr>
+    </w:lvl>
+    <w:lvl w:ilvl="2" w:tplc="04090005" w:tentative="1">
+      <w:start w:val="1"/>
+      <w:numFmt w:val="bullet"/>
+      <w:lvlText w:val=""/>
+      <w:lvlJc w:val="left"/>
+      <w:pPr>
+        <w:ind w:left="2160" w:hanging="360"/>
+      </w:pPr>
+      <w:rPr>
+        <w:rFonts w:ascii="Wingdings" w:hAnsi="Wingdings" w:hint="default"/>
+      </w:rPr>
+    </w:lvl>
+    <w:lvl w:ilvl="3" w:tplc="04090001" w:tentative="1">
+      <w:start w:val="1"/>
+      <w:numFmt w:val="bullet"/>
+      <w:lvlText w:val=""/>
+      <w:lvlJc w:val="left"/>
+      <w:pPr>
+        <w:ind w:left="2880" w:hanging="360"/>
+      </w:pPr>
+      <w:rPr>
+        <w:rFonts w:ascii="Symbol" w:hAnsi="Symbol" w:hint="default"/>
+      </w:rPr>
+    </w:lvl>
+    <w:lvl w:ilvl="4" w:tplc="04090003" w:tentative="1">
+      <w:start w:val="1"/>
+      <w:numFmt w:val="bullet"/>
+      <w:lvlText w:val="o"/>
+      <w:lvlJc w:val="left"/>
+      <w:pPr>
+        <w:ind w:left="3600" w:hanging="360"/>
+      </w:pPr>
+      <w:rPr>
+        <w:rFonts w:ascii="Courier New" w:hAnsi="Courier New" w:cs="Courier New" w:hint="default"/>
+      </w:rPr>
+    </w:lvl>
+    <w:lvl w:ilvl="5" w:tplc="04090005" w:tentative="1">
+      <w:start w:val="1"/>
+      <w:numFmt w:val="bullet"/>
+      <w:lvlText w:val=""/>
+      <w:lvlJc w:val="left"/>
+      <w:pPr>
+        <w:ind w:left="4320" w:hanging="360"/>
+      </w:pPr>
+      <w:rPr>
+        <w:rFonts w:ascii="Wingdings" w:hAnsi="Wingdings" w:hint="default"/>
+      </w:rPr>
+    </w:lvl>
+    <w:lvl w:ilvl="6" w:tplc="04090001" w:tentative="1">
+      <w:start w:val="1"/>
+      <w:numFmt w:val="bullet"/>
+      <w:lvlText w:val=""/>
+      <w:lvlJc w:val="left"/>
+      <w:pPr>
+        <w:ind w:left="5040" w:hanging="360"/>
+      </w:pPr>
+      <w:rPr>
+        <w:rFonts w:ascii="Symbol" w:hAnsi="Symbol" w:hint="default"/>
+      </w:rPr>
+    </w:lvl>
+    <w:lvl w:ilvl="7" w:tplc="04090003" w:tentative="1">
+      <w:start w:val="1"/>
+      <w:numFmt w:val="bullet"/>
+      <w:lvlText w:val="o"/>
+      <w:lvlJc w:val="left"/>
+      <w:pPr>
+        <w:ind w:left="5760" w:hanging="360"/>
+      </w:pPr>
+      <w:rPr>
+        <w:rFonts w:ascii="Courier New" w:hAnsi="Courier New" w:cs="Courier New" w:hint="default"/>
+      </w:rPr>
+    </w:lvl>
+    <w:lvl w:ilvl="8" w:tplc="04090005" w:tentative="1">
+      <w:start w:val="1"/>
+      <w:numFmt w:val="bullet"/>
+      <w:lvlText w:val=""/>
+      <w:lvlJc w:val="left"/>
+      <w:pPr>
+        <w:ind w:left="6480" w:hanging="360"/>
+      </w:pPr>
+      <w:rPr>
+        <w:rFonts w:ascii="Wingdings" w:hAnsi="Wingdings" w:hint="default"/>
+      </w:rPr>
+    </w:lvl>
+  </w:abstractNum>
+  <w:abstractNum w:abstractNumId="1" w15:restartNumberingAfterBreak="0">
+    <w:nsid w:val="101A636E"/>
+    <w:multiLevelType w:val="hybridMultilevel"/>
+    <w:tmpl w:val="83781FE0"/>
+    <w:lvl w:ilvl="0" w:tplc="04090001">
+      <w:start w:val="1"/>
+      <w:numFmt w:val="bullet"/>
+      <w:lvlText w:val=""/>
+      <w:lvlJc w:val="left"/>
+      <w:pPr>
+        <w:ind w:left="720" w:hanging="360"/>
+      </w:pPr>
+      <w:rPr>
+        <w:rFonts w:ascii="Symbol" w:hAnsi="Symbol" w:hint="default"/>
+      </w:rPr>
+    </w:lvl>
+    <w:lvl w:ilvl="1" w:tplc="04090003" w:tentative="1">
+      <w:start w:val="1"/>
+      <w:numFmt w:val="bullet"/>
+      <w:lvlText w:val="o"/>
+      <w:lvlJc w:val="left"/>
+      <w:pPr>
+        <w:ind w:left="1440" w:hanging="360"/>
+      </w:pPr>
+      <w:rPr>
+        <w:rFonts w:ascii="Courier New" w:hAnsi="Courier New" w:cs="Courier New" w:hint="default"/>
+      </w:rPr>
+    </w:lvl>
+    <w:lvl w:ilvl="2" w:tplc="04090005" w:tentative="1">
+      <w:start w:val="1"/>
+      <w:numFmt w:val="bullet"/>
+      <w:lvlText w:val=""/>
+      <w:lvlJc w:val="left"/>
+      <w:pPr>
+        <w:ind w:left="2160" w:hanging="360"/>
+      </w:pPr>
+      <w:rPr>
+        <w:rFonts w:ascii="Wingdings" w:hAnsi="Wingdings" w:hint="default"/>
+      </w:rPr>
+    </w:lvl>
+    <w:lvl w:ilvl="3" w:tplc="04090001" w:tentative="1">
+      <w:start w:val="1"/>
+      <w:numFmt w:val="bullet"/>
+      <w:lvlText w:val=""/>
+      <w:lvlJc w:val="left"/>
+      <w:pPr>
+        <w:ind w:left="2880" w:hanging="360"/>
+      </w:pPr>
+      <w:rPr>
+        <w:rFonts w:ascii="Symbol" w:hAnsi="Symbol" w:hint="default"/>
+      </w:rPr>
+    </w:lvl>
+    <w:lvl w:ilvl="4" w:tplc="04090003" w:tentative="1">
+      <w:start w:val="1"/>
+      <w:numFmt w:val="bullet"/>
+      <w:lvlText w:val="o"/>
+      <w:lvlJc w:val="left"/>
+      <w:pPr>
+        <w:ind w:left="3600" w:hanging="360"/>
+      </w:pPr>
+      <w:rPr>
+        <w:rFonts w:ascii="Courier New" w:hAnsi="Courier New" w:cs="Courier New" w:hint="default"/>
+      </w:rPr>
+    </w:lvl>
+    <w:lvl w:ilvl="5" w:tplc="04090005" w:tentative="1">
+      <w:start w:val="1"/>
+      <w:numFmt w:val="bullet"/>
+      <w:lvlText w:val=""/>
+      <w:lvlJc w:val="left"/>
+      <w:pPr>
+        <w:ind w:left="4320" w:hanging="360"/>
+      </w:pPr>
+      <w:rPr>
+        <w:rFonts w:ascii="Wingdings" w:hAnsi="Wingdings" w:hint="default"/>
+      </w:rPr>
+    </w:lvl>
+    <w:lvl w:ilvl="6" w:tplc="04090001" w:tentative="1">
+      <w:start w:val="1"/>
+      <w:numFmt w:val="bullet"/>
+      <w:lvlText w:val=""/>
+      <w:lvlJc w:val="left"/>
+      <w:pPr>
+        <w:ind w:left="5040" w:hanging="360"/>
+      </w:pPr>
+      <w:rPr>
+        <w:rFonts w:ascii="Symbol" w:hAnsi="Symbol" w:hint="default"/>
+      </w:rPr>
+    </w:lvl>
+    <w:lvl w:ilvl="7" w:tplc="04090003" w:tentative="1">
+      <w:start w:val="1"/>
+      <w:numFmt w:val="bullet"/>
+      <w:lvlText w:val="o"/>
+      <w:lvlJc w:val="left"/>
+      <w:pPr>
+        <w:ind w:left="5760" w:hanging="360"/>
+      </w:pPr>
+      <w:rPr>
+        <w:rFonts w:ascii="Courier New" w:hAnsi="Courier New" w:cs="Courier New" w:hint="default"/>
+      </w:rPr>
+    </w:lvl>
+    <w:lvl w:ilvl="8" w:tplc="04090005" w:tentative="1">
+      <w:start w:val="1"/>
+      <w:numFmt w:val="bullet"/>
+      <w:lvlText w:val=""/>
+      <w:lvlJc w:val="left"/>
+      <w:pPr>
+        <w:ind w:left="6480" w:hanging="360"/>
+      </w:pPr>
+      <w:rPr>
+        <w:rFonts w:ascii="Wingdings" w:hAnsi="Wingdings" w:hint="default"/>
+      </w:rPr>
+    </w:lvl>
+  </w:abstractNum>
+  <w:abstractNum w:abstractNumId="2" w15:restartNumberingAfterBreak="0">
     <w:nsid w:val="13A71918"/>
     <w:multiLevelType w:val="multilevel"/>
     <w:tmpl w:val="DDAEFDE8"/>
@@ -1857,7 +2278,7 @@
       </w:rPr>
     </w:lvl>
   </w:abstractNum>
-  <w:abstractNum w:abstractNumId="1" w15:restartNumberingAfterBreak="0">
+  <w:abstractNum w:abstractNumId="3" w15:restartNumberingAfterBreak="0">
     <w:nsid w:val="23813283"/>
     <w:multiLevelType w:val="multilevel"/>
     <w:tmpl w:val="1EFAE314"/>
@@ -1979,7 +2400,7 @@
       </w:rPr>
     </w:lvl>
   </w:abstractNum>
-  <w:abstractNum w:abstractNumId="2" w15:restartNumberingAfterBreak="0">
+  <w:abstractNum w:abstractNumId="4" w15:restartNumberingAfterBreak="0">
     <w:nsid w:val="2FE35AC8"/>
     <w:multiLevelType w:val="hybridMultilevel"/>
     <w:tmpl w:val="F6EECF20"/>
@@ -2092,7 +2513,7 @@
       </w:rPr>
     </w:lvl>
   </w:abstractNum>
-  <w:abstractNum w:abstractNumId="3" w15:restartNumberingAfterBreak="0">
+  <w:abstractNum w:abstractNumId="5" w15:restartNumberingAfterBreak="0">
     <w:nsid w:val="3B4B7608"/>
     <w:multiLevelType w:val="hybridMultilevel"/>
     <w:tmpl w:val="A9128594"/>
@@ -2205,7 +2626,7 @@
       </w:rPr>
     </w:lvl>
   </w:abstractNum>
-  <w:abstractNum w:abstractNumId="4" w15:restartNumberingAfterBreak="0">
+  <w:abstractNum w:abstractNumId="6" w15:restartNumberingAfterBreak="0">
     <w:nsid w:val="3CBB143D"/>
     <w:multiLevelType w:val="hybridMultilevel"/>
     <w:tmpl w:val="36ACCA90"/>
@@ -2318,7 +2739,120 @@
       </w:rPr>
     </w:lvl>
   </w:abstractNum>
-  <w:abstractNum w:abstractNumId="5" w15:restartNumberingAfterBreak="0">
+  <w:abstractNum w:abstractNumId="7" w15:restartNumberingAfterBreak="0">
+    <w:nsid w:val="40CE50B1"/>
+    <w:multiLevelType w:val="hybridMultilevel"/>
+    <w:tmpl w:val="9E06C8AE"/>
+    <w:lvl w:ilvl="0" w:tplc="04090001">
+      <w:start w:val="1"/>
+      <w:numFmt w:val="bullet"/>
+      <w:lvlText w:val=""/>
+      <w:lvlJc w:val="left"/>
+      <w:pPr>
+        <w:ind w:left="720" w:hanging="360"/>
+      </w:pPr>
+      <w:rPr>
+        <w:rFonts w:ascii="Symbol" w:hAnsi="Symbol" w:hint="default"/>
+      </w:rPr>
+    </w:lvl>
+    <w:lvl w:ilvl="1" w:tplc="04090003" w:tentative="1">
+      <w:start w:val="1"/>
+      <w:numFmt w:val="bullet"/>
+      <w:lvlText w:val="o"/>
+      <w:lvlJc w:val="left"/>
+      <w:pPr>
+        <w:ind w:left="1440" w:hanging="360"/>
+      </w:pPr>
+      <w:rPr>
+        <w:rFonts w:ascii="Courier New" w:hAnsi="Courier New" w:cs="Courier New" w:hint="default"/>
+      </w:rPr>
+    </w:lvl>
+    <w:lvl w:ilvl="2" w:tplc="04090005" w:tentative="1">
+      <w:start w:val="1"/>
+      <w:numFmt w:val="bullet"/>
+      <w:lvlText w:val=""/>
+      <w:lvlJc w:val="left"/>
+      <w:pPr>
+        <w:ind w:left="2160" w:hanging="360"/>
+      </w:pPr>
+      <w:rPr>
+        <w:rFonts w:ascii="Wingdings" w:hAnsi="Wingdings" w:hint="default"/>
+      </w:rPr>
+    </w:lvl>
+    <w:lvl w:ilvl="3" w:tplc="04090001" w:tentative="1">
+      <w:start w:val="1"/>
+      <w:numFmt w:val="bullet"/>
+      <w:lvlText w:val=""/>
+      <w:lvlJc w:val="left"/>
+      <w:pPr>
+        <w:ind w:left="2880" w:hanging="360"/>
+      </w:pPr>
+      <w:rPr>
+        <w:rFonts w:ascii="Symbol" w:hAnsi="Symbol" w:hint="default"/>
+      </w:rPr>
+    </w:lvl>
+    <w:lvl w:ilvl="4" w:tplc="04090003" w:tentative="1">
+      <w:start w:val="1"/>
+      <w:numFmt w:val="bullet"/>
+      <w:lvlText w:val="o"/>
+      <w:lvlJc w:val="left"/>
+      <w:pPr>
+        <w:ind w:left="3600" w:hanging="360"/>
+      </w:pPr>
+      <w:rPr>
+        <w:rFonts w:ascii="Courier New" w:hAnsi="Courier New" w:cs="Courier New" w:hint="default"/>
+      </w:rPr>
+    </w:lvl>
+    <w:lvl w:ilvl="5" w:tplc="04090005" w:tentative="1">
+      <w:start w:val="1"/>
+      <w:numFmt w:val="bullet"/>
+      <w:lvlText w:val=""/>
+      <w:lvlJc w:val="left"/>
+      <w:pPr>
+        <w:ind w:left="4320" w:hanging="360"/>
+      </w:pPr>
+      <w:rPr>
+        <w:rFonts w:ascii="Wingdings" w:hAnsi="Wingdings" w:hint="default"/>
+      </w:rPr>
+    </w:lvl>
+    <w:lvl w:ilvl="6" w:tplc="04090001" w:tentative="1">
+      <w:start w:val="1"/>
+      <w:numFmt w:val="bullet"/>
+      <w:lvlText w:val=""/>
+      <w:lvlJc w:val="left"/>
+      <w:pPr>
+        <w:ind w:left="5040" w:hanging="360"/>
+      </w:pPr>
+      <w:rPr>
+        <w:rFonts w:ascii="Symbol" w:hAnsi="Symbol" w:hint="default"/>
+      </w:rPr>
+    </w:lvl>
+    <w:lvl w:ilvl="7" w:tplc="04090003" w:tentative="1">
+      <w:start w:val="1"/>
+      <w:numFmt w:val="bullet"/>
+      <w:lvlText w:val="o"/>
+      <w:lvlJc w:val="left"/>
+      <w:pPr>
+        <w:ind w:left="5760" w:hanging="360"/>
+      </w:pPr>
+      <w:rPr>
+        <w:rFonts w:ascii="Courier New" w:hAnsi="Courier New" w:cs="Courier New" w:hint="default"/>
+      </w:rPr>
+    </w:lvl>
+    <w:lvl w:ilvl="8" w:tplc="04090005" w:tentative="1">
+      <w:start w:val="1"/>
+      <w:numFmt w:val="bullet"/>
+      <w:lvlText w:val=""/>
+      <w:lvlJc w:val="left"/>
+      <w:pPr>
+        <w:ind w:left="6480" w:hanging="360"/>
+      </w:pPr>
+      <w:rPr>
+        <w:rFonts w:ascii="Wingdings" w:hAnsi="Wingdings" w:hint="default"/>
+      </w:rPr>
+    </w:lvl>
+  </w:abstractNum>
+  <w:abstractNum w:abstractNumId="8" w15:restartNumberingAfterBreak="0">
     <w:nsid w:val="472C3080"/>
     <w:multiLevelType w:val="hybridMultilevel"/>
     <w:tmpl w:val="AB3A8048"/>
@@ -2431,7 +2965,346 @@
       </w:rPr>
     </w:lvl>
   </w:abstractNum>
-  <w:abstractNum w:abstractNumId="6" w15:restartNumberingAfterBreak="0">
+  <w:abstractNum w:abstractNumId="9" w15:restartNumberingAfterBreak="0">
+    <w:nsid w:val="59055C58"/>
+    <w:multiLevelType w:val="hybridMultilevel"/>
+    <w:tmpl w:val="E7AEA312"/>
+    <w:lvl w:ilvl="0" w:tplc="04090001">
+      <w:start w:val="1"/>
+      <w:numFmt w:val="bullet"/>
+      <w:lvlText w:val=""/>
+      <w:lvlJc w:val="left"/>
+      <w:pPr>
+        <w:ind w:left="720" w:hanging="360"/>
+      </w:pPr>
+      <w:rPr>
+        <w:rFonts w:ascii="Symbol" w:hAnsi="Symbol" w:hint="default"/>
+      </w:rPr>
+    </w:lvl>
+    <w:lvl w:ilvl="1" w:tplc="04090003" w:tentative="1">
+      <w:start w:val="1"/>
+      <w:numFmt w:val="bullet"/>
+      <w:lvlText w:val="o"/>
+      <w:lvlJc w:val="left"/>
+      <w:pPr>
+        <w:ind w:left="1440" w:hanging="360"/>
+      </w:pPr>
+      <w:rPr>
+        <w:rFonts w:ascii="Courier New" w:hAnsi="Courier New" w:cs="Courier New" w:hint="default"/>
+      </w:rPr>
+    </w:lvl>
+    <w:lvl w:ilvl="2" w:tplc="04090005" w:tentative="1">
+      <w:start w:val="1"/>
+      <w:numFmt w:val="bullet"/>
+      <w:lvlText w:val=""/>
+      <w:lvlJc w:val="left"/>
+      <w:pPr>
+        <w:ind w:left="2160" w:hanging="360"/>
+      </w:pPr>
+      <w:rPr>
+        <w:rFonts w:ascii="Wingdings" w:hAnsi="Wingdings" w:hint="default"/>
+      </w:rPr>
+    </w:lvl>
+    <w:lvl w:ilvl="3" w:tplc="04090001" w:tentative="1">
+      <w:start w:val="1"/>
+      <w:numFmt w:val="bullet"/>
+      <w:lvlText w:val=""/>
+      <w:lvlJc w:val="left"/>
+      <w:pPr>
+        <w:ind w:left="2880" w:hanging="360"/>
+      </w:pPr>
+      <w:rPr>
+        <w:rFonts w:ascii="Symbol" w:hAnsi="Symbol" w:hint="default"/>
+      </w:rPr>
+    </w:lvl>
+    <w:lvl w:ilvl="4" w:tplc="04090003" w:tentative="1">
+      <w:start w:val="1"/>
+      <w:numFmt w:val="bullet"/>
+      <w:lvlText w:val="o"/>
+      <w:lvlJc w:val="left"/>
+      <w:pPr>
+        <w:ind w:left="3600" w:hanging="360"/>
+      </w:pPr>
+      <w:rPr>
+        <w:rFonts w:ascii="Courier New" w:hAnsi="Courier New" w:cs="Courier New" w:hint="default"/>
+      </w:rPr>
+    </w:lvl>
+    <w:lvl w:ilvl="5" w:tplc="04090005" w:tentative="1">
+      <w:start w:val="1"/>
+      <w:numFmt w:val="bullet"/>
+      <w:lvlText w:val=""/>
+      <w:lvlJc w:val="left"/>
+      <w:pPr>
+        <w:ind w:left="4320" w:hanging="360"/>
+      </w:pPr>
+      <w:rPr>
+        <w:rFonts w:ascii="Wingdings" w:hAnsi="Wingdings" w:hint="default"/>
+      </w:rPr>
+    </w:lvl>
+    <w:lvl w:ilvl="6" w:tplc="04090001" w:tentative="1">
+      <w:start w:val="1"/>
+      <w:numFmt w:val="bullet"/>
+      <w:lvlText w:val=""/>
+      <w:lvlJc w:val="left"/>
+      <w:pPr>
+        <w:ind w:left="5040" w:hanging="360"/>
+      </w:pPr>
+      <w:rPr>
+        <w:rFonts w:ascii="Symbol" w:hAnsi="Symbol" w:hint="default"/>
+      </w:rPr>
+    </w:lvl>
+    <w:lvl w:ilvl="7" w:tplc="04090003" w:tentative="1">
+      <w:start w:val="1"/>
+      <w:numFmt w:val="bullet"/>
+      <w:lvlText w:val="o"/>
+      <w:lvlJc w:val="left"/>
+      <w:pPr>
+        <w:ind w:left="5760" w:hanging="360"/>
+      </w:pPr>
+      <w:rPr>
+        <w:rFonts w:ascii="Courier New" w:hAnsi="Courier New" w:cs="Courier New" w:hint="default"/>
+      </w:rPr>
+    </w:lvl>
+    <w:lvl w:ilvl="8" w:tplc="04090005" w:tentative="1">
+      <w:start w:val="1"/>
+      <w:numFmt w:val="bullet"/>
+      <w:lvlText w:val=""/>
+      <w:lvlJc w:val="left"/>
+      <w:pPr>
+        <w:ind w:left="6480" w:hanging="360"/>
+      </w:pPr>
+      <w:rPr>
+        <w:rFonts w:ascii="Wingdings" w:hAnsi="Wingdings" w:hint="default"/>
+      </w:rPr>
+    </w:lvl>
+  </w:abstractNum>
+  <w:abstractNum w:abstractNumId="10" w15:restartNumberingAfterBreak="0">
+    <w:nsid w:val="5B0D5856"/>
+    <w:multiLevelType w:val="hybridMultilevel"/>
+    <w:tmpl w:val="6352CA86"/>
+    <w:lvl w:ilvl="0" w:tplc="04090001">
+      <w:start w:val="1"/>
+      <w:numFmt w:val="bullet"/>
+      <w:lvlText w:val=""/>
+      <w:lvlJc w:val="left"/>
+      <w:pPr>
+        <w:ind w:left="720" w:hanging="360"/>
+      </w:pPr>
+      <w:rPr>
+        <w:rFonts w:ascii="Symbol" w:hAnsi="Symbol" w:hint="default"/>
+      </w:rPr>
+    </w:lvl>
+    <w:lvl w:ilvl="1" w:tplc="04090003" w:tentative="1">
+      <w:start w:val="1"/>
+      <w:numFmt w:val="bullet"/>
+      <w:lvlText w:val="o"/>
+      <w:lvlJc w:val="left"/>
+      <w:pPr>
+        <w:ind w:left="1440" w:hanging="360"/>
+      </w:pPr>
+      <w:rPr>
+        <w:rFonts w:ascii="Courier New" w:hAnsi="Courier New" w:cs="Courier New" w:hint="default"/>
+      </w:rPr>
+    </w:lvl>
+    <w:lvl w:ilvl="2" w:tplc="04090005" w:tentative="1">
+      <w:start w:val="1"/>
+      <w:numFmt w:val="bullet"/>
+      <w:lvlText w:val=""/>
+      <w:lvlJc w:val="left"/>
+      <w:pPr>
+        <w:ind w:left="2160" w:hanging="360"/>
+      </w:pPr>
+      <w:rPr>
+        <w:rFonts w:ascii="Wingdings" w:hAnsi="Wingdings" w:hint="default"/>
+      </w:rPr>
+    </w:lvl>
+    <w:lvl w:ilvl="3" w:tplc="04090001" w:tentative="1">
+      <w:start w:val="1"/>
+      <w:numFmt w:val="bullet"/>
+      <w:lvlText w:val=""/>
+      <w:lvlJc w:val="left"/>
+      <w:pPr>
+        <w:ind w:left="2880" w:hanging="360"/>
+      </w:pPr>
+      <w:rPr>
+        <w:rFonts w:ascii="Symbol" w:hAnsi="Symbol" w:hint="default"/>
+      </w:rPr>
+    </w:lvl>
+    <w:lvl w:ilvl="4" w:tplc="04090003" w:tentative="1">
+      <w:start w:val="1"/>
+      <w:numFmt w:val="bullet"/>
+      <w:lvlText w:val="o"/>
+      <w:lvlJc w:val="left"/>
+      <w:pPr>
+        <w:ind w:left="3600" w:hanging="360"/>
+      </w:pPr>
+      <w:rPr>
+        <w:rFonts w:ascii="Courier New" w:hAnsi="Courier New" w:cs="Courier New" w:hint="default"/>
+      </w:rPr>
+    </w:lvl>
+    <w:lvl w:ilvl="5" w:tplc="04090005" w:tentative="1">
+      <w:start w:val="1"/>
+      <w:numFmt w:val="bullet"/>
+      <w:lvlText w:val=""/>
+      <w:lvlJc w:val="left"/>
+      <w:pPr>
+        <w:ind w:left="4320" w:hanging="360"/>
+      </w:pPr>
+      <w:rPr>
+        <w:rFonts w:ascii="Wingdings" w:hAnsi="Wingdings" w:hint="default"/>
+      </w:rPr>
+    </w:lvl>
+    <w:lvl w:ilvl="6" w:tplc="04090001" w:tentative="1">
+      <w:start w:val="1"/>
+      <w:numFmt w:val="bullet"/>
+      <w:lvlText w:val=""/>
+      <w:lvlJc w:val="left"/>
+      <w:pPr>
+        <w:ind w:left="5040" w:hanging="360"/>
+      </w:pPr>
+      <w:rPr>
+        <w:rFonts w:ascii="Symbol" w:hAnsi="Symbol" w:hint="default"/>
+      </w:rPr>
+    </w:lvl>
+    <w:lvl w:ilvl="7" w:tplc="04090003" w:tentative="1">
+      <w:start w:val="1"/>
+      <w:numFmt w:val="bullet"/>
+      <w:lvlText w:val="o"/>
+      <w:lvlJc w:val="left"/>
+      <w:pPr>
+        <w:ind w:left="5760" w:hanging="360"/>
+      </w:pPr>
+      <w:rPr>
+        <w:rFonts w:ascii="Courier New" w:hAnsi="Courier New" w:cs="Courier New" w:hint="default"/>
+      </w:rPr>
+    </w:lvl>
+    <w:lvl w:ilvl="8" w:tplc="04090005" w:tentative="1">
+      <w:start w:val="1"/>
+      <w:numFmt w:val="bullet"/>
+      <w:lvlText w:val=""/>
+      <w:lvlJc w:val="left"/>
+      <w:pPr>
+        <w:ind w:left="6480" w:hanging="360"/>
+      </w:pPr>
+      <w:rPr>
+        <w:rFonts w:ascii="Wingdings" w:hAnsi="Wingdings" w:hint="default"/>
+      </w:rPr>
+    </w:lvl>
+  </w:abstractNum>
+  <w:abstractNum w:abstractNumId="11" w15:restartNumberingAfterBreak="0">
+    <w:nsid w:val="67AD3042"/>
+    <w:multiLevelType w:val="hybridMultilevel"/>
+    <w:tmpl w:val="41802376"/>
+    <w:lvl w:ilvl="0" w:tplc="04090001">
+      <w:start w:val="1"/>
+      <w:numFmt w:val="bullet"/>
+      <w:lvlText w:val=""/>
+      <w:lvlJc w:val="left"/>
+      <w:pPr>
+        <w:ind w:left="720" w:hanging="360"/>
+      </w:pPr>
+      <w:rPr>
+        <w:rFonts w:ascii="Symbol" w:hAnsi="Symbol" w:hint="default"/>
+      </w:rPr>
+    </w:lvl>
+    <w:lvl w:ilvl="1" w:tplc="04090003" w:tentative="1">
+      <w:start w:val="1"/>
+      <w:numFmt w:val="bullet"/>
+      <w:lvlText w:val="o"/>
+      <w:lvlJc w:val="left"/>
+      <w:pPr>
+        <w:ind w:left="1440" w:hanging="360"/>
+      </w:pPr>
+      <w:rPr>
+        <w:rFonts w:ascii="Courier New" w:hAnsi="Courier New" w:cs="Courier New" w:hint="default"/>
+      </w:rPr>
+    </w:lvl>
+    <w:lvl w:ilvl="2" w:tplc="04090005" w:tentative="1">
+      <w:start w:val="1"/>
+      <w:numFmt w:val="bullet"/>
+      <w:lvlText w:val=""/>
+      <w:lvlJc w:val="left"/>
+      <w:pPr>
+        <w:ind w:left="2160" w:hanging="360"/>
+      </w:pPr>
+      <w:rPr>
+        <w:rFonts w:ascii="Wingdings" w:hAnsi="Wingdings" w:hint="default"/>
+      </w:rPr>
+    </w:lvl>
+    <w:lvl w:ilvl="3" w:tplc="04090001" w:tentative="1">
+      <w:start w:val="1"/>
+      <w:numFmt w:val="bullet"/>
+      <w:lvlText w:val=""/>
+      <w:lvlJc w:val="left"/>
+      <w:pPr>
+        <w:ind w:left="2880" w:hanging="360"/>
+      </w:pPr>
+      <w:rPr>
+        <w:rFonts w:ascii="Symbol" w:hAnsi="Symbol" w:hint="default"/>
+      </w:rPr>
+    </w:lvl>
+    <w:lvl w:ilvl="4" w:tplc="04090003" w:tentative="1">
+      <w:start w:val="1"/>
+      <w:numFmt w:val="bullet"/>
+      <w:lvlText w:val="o"/>
+      <w:lvlJc w:val="left"/>
+      <w:pPr>
+        <w:ind w:left="3600" w:hanging="360"/>
+      </w:pPr>
+      <w:rPr>
+        <w:rFonts w:ascii="Courier New" w:hAnsi="Courier New" w:cs="Courier New" w:hint="default"/>
+      </w:rPr>
+    </w:lvl>
+    <w:lvl w:ilvl="5" w:tplc="04090005" w:tentative="1">
+      <w:start w:val="1"/>
+      <w:numFmt w:val="bullet"/>
+      <w:lvlText w:val=""/>
+      <w:lvlJc w:val="left"/>
+      <w:pPr>
+        <w:ind w:left="4320" w:hanging="360"/>
+      </w:pPr>
+      <w:rPr>
+        <w:rFonts w:ascii="Wingdings" w:hAnsi="Wingdings" w:hint="default"/>
+      </w:rPr>
+    </w:lvl>
+    <w:lvl w:ilvl="6" w:tplc="04090001" w:tentative="1">
+      <w:start w:val="1"/>
+      <w:numFmt w:val="bullet"/>
+      <w:lvlText w:val=""/>
+      <w:lvlJc w:val="left"/>
+      <w:pPr>
+        <w:ind w:left="5040" w:hanging="360"/>
+      </w:pPr>
+      <w:rPr>
+        <w:rFonts w:ascii="Symbol" w:hAnsi="Symbol" w:hint="default"/>
+      </w:rPr>
+    </w:lvl>
+    <w:lvl w:ilvl="7" w:tplc="04090003" w:tentative="1">
+      <w:start w:val="1"/>
+      <w:numFmt w:val="bullet"/>
+      <w:lvlText w:val="o"/>
+      <w:lvlJc w:val="left"/>
+      <w:pPr>
+        <w:ind w:left="5760" w:hanging="360"/>
+      </w:pPr>
+      <w:rPr>
+        <w:rFonts w:ascii="Courier New" w:hAnsi="Courier New" w:cs="Courier New" w:hint="default"/>
+      </w:rPr>
+    </w:lvl>
+    <w:lvl w:ilvl="8" w:tplc="04090005" w:tentative="1">
+      <w:start w:val="1"/>
+      <w:numFmt w:val="bullet"/>
+      <w:lvlText w:val=""/>
+      <w:lvlJc w:val="left"/>
+      <w:pPr>
+        <w:ind w:left="6480" w:hanging="360"/>
+      </w:pPr>
+      <w:rPr>
+        <w:rFonts w:ascii="Wingdings" w:hAnsi="Wingdings" w:hint="default"/>
+      </w:rPr>
+    </w:lvl>
+  </w:abstractNum>
+  <w:abstractNum w:abstractNumId="12" w15:restartNumberingAfterBreak="0">
     <w:nsid w:val="6BE21D4E"/>
     <w:multiLevelType w:val="multilevel"/>
     <w:tmpl w:val="BD388546"/>
@@ -2580,7 +3453,7 @@
       </w:rPr>
     </w:lvl>
   </w:abstractNum>
-  <w:abstractNum w:abstractNumId="7" w15:restartNumberingAfterBreak="0">
+  <w:abstractNum w:abstractNumId="13" w15:restartNumberingAfterBreak="0">
     <w:nsid w:val="7D1B395A"/>
     <w:multiLevelType w:val="multilevel"/>
     <w:tmpl w:val="971CB9DA"/>
@@ -2702,28 +3575,46 @@
     </w:lvl>
   </w:abstractNum>
   <w:num w:numId="1" w16cid:durableId="489978377">
+    <w:abstractNumId w:val="12"/>
+  </w:num>
+  <w:num w:numId="2" w16cid:durableId="721447116">
+    <w:abstractNumId w:val="13"/>
+  </w:num>
+  <w:num w:numId="3" w16cid:durableId="977418768">
     <w:abstractNumId w:val="6"/>
   </w:num>
-  <w:num w:numId="2" w16cid:durableId="721447116">
+  <w:num w:numId="4" w16cid:durableId="232592562">
+    <w:abstractNumId w:val="3"/>
+  </w:num>
+  <w:num w:numId="5" w16cid:durableId="816651814">
+    <w:abstractNumId w:val="2"/>
+  </w:num>
+  <w:num w:numId="6" w16cid:durableId="132984875">
+    <w:abstractNumId w:val="4"/>
+  </w:num>
+  <w:num w:numId="7" w16cid:durableId="1148397878">
+    <w:abstractNumId w:val="5"/>
+  </w:num>
+  <w:num w:numId="8" w16cid:durableId="369234109">
+    <w:abstractNumId w:val="8"/>
+  </w:num>
+  <w:num w:numId="9" w16cid:durableId="2000882888">
+    <w:abstractNumId w:val="0"/>
+  </w:num>
+  <w:num w:numId="10" w16cid:durableId="1375739337">
+    <w:abstractNumId w:val="10"/>
+  </w:num>
+  <w:num w:numId="11" w16cid:durableId="1102729324">
+    <w:abstractNumId w:val="1"/>
+  </w:num>
+  <w:num w:numId="12" w16cid:durableId="1396052363">
     <w:abstractNumId w:val="7"/>
   </w:num>
-  <w:num w:numId="3" w16cid:durableId="977418768">
-    <w:abstractNumId w:val="4"/>
+  <w:num w:numId="13" w16cid:durableId="958414437">
+    <w:abstractNumId w:val="11"/>
   </w:num>
-  <w:num w:numId="4" w16cid:durableId="232592562">
-    <w:abstractNumId w:val="1"/>
-  </w:num>
-  <w:num w:numId="5" w16cid:durableId="816651814">
-    <w:abstractNumId w:val="0"/>
-  </w:num>
-  <w:num w:numId="6" w16cid:durableId="132984875">
-    <w:abstractNumId w:val="2"/>
-  </w:num>
-  <w:num w:numId="7" w16cid:durableId="1148397878">
-    <w:abstractNumId w:val="3"/>
-  </w:num>
-  <w:num w:numId="8" w16cid:durableId="369234109">
-    <w:abstractNumId w:val="5"/>
+  <w:num w:numId="14" w16cid:durableId="899024334">
+    <w:abstractNumId w:val="9"/>
   </w:num>
 </w:numbering>
 </file>
@@ -3643,7 +4534,6 @@
     <w:name w:val="Normal (Web)"/>
     <w:basedOn w:val="Normal"/>
     <w:uiPriority w:val="99"/>
-    <w:semiHidden/>
     <w:unhideWhenUsed/>
     <w:rsid w:val="00DB6597"/>
     <w:pPr>
@@ -3685,6 +4575,31 @@
     <w:name w:val="hljs-title"/>
     <w:basedOn w:val="DefaultParagraphFont"/>
     <w:rsid w:val="00C827B0"/>
+  </w:style>
+  <w:style w:type="character" w:styleId="Hyperlink">
+    <w:name w:val="Hyperlink"/>
+    <w:basedOn w:val="DefaultParagraphFont"/>
+    <w:uiPriority w:val="99"/>
+    <w:semiHidden/>
+    <w:unhideWhenUsed/>
+    <w:rsid w:val="00526A22"/>
+    <w:rPr>
+      <w:color w:val="0000FF"/>
+      <w:u w:val="single"/>
+    </w:rPr>
+  </w:style>
+  <w:style w:type="character" w:styleId="HTMLCode">
+    <w:name w:val="HTML Code"/>
+    <w:basedOn w:val="DefaultParagraphFont"/>
+    <w:uiPriority w:val="99"/>
+    <w:semiHidden/>
+    <w:unhideWhenUsed/>
+    <w:rsid w:val="00915FCB"/>
+    <w:rPr>
+      <w:rFonts w:ascii="Courier New" w:eastAsia="Times New Roman" w:hAnsi="Courier New" w:cs="Courier New"/>
+      <w:sz w:val="20"/>
+      <w:szCs w:val="20"/>
+    </w:rPr>
   </w:style>
 </w:styles>
 </file>

</xml_diff>

<commit_message>
Add info in data format .docx
</commit_message>
<xml_diff>
--- a/Data Format for Wind Energy Applications.docx
+++ b/Data Format for Wind Energy Applications.docx
@@ -32,17 +32,12 @@
         <w:rPr>
           <w:lang w:val="en-US"/>
         </w:rPr>
-        <w:t>Organizing data</w:t>
-      </w:r>
-    </w:p>
-    <w:p>
-      <w:r>
-        <w:t>Effective data organization is essential for maximizing the utility of datasets in computational analyses. While spreadsheets are commonly used for data entry, their role often extends to creating tables for publications, generating summary statistics, and producing figures. However, these tasks can be challenging in spreadsheets due to the need for special formatting and the potential for unpredictable results when transferring data to document software. Additionally, the graphical interface of spreadsheets makes it difficult to replicate complex calculations, increasing the risk of inconsistencies.</w:t>
-      </w:r>
-    </w:p>
-    <w:p>
-      <w:r>
-        <w:t>Command-line-based programs like Python or R offer more reliability by ensuring uniform application of calculations across datasets. This section will outline best practices for organizing and formatting your data for seamless use in these programming environments.</w:t>
+        <w:t>Introduction </w:t>
+      </w:r>
+    </w:p>
+    <w:p>
+      <w:r>
+        <w:t>Proper data management and sharing are crucial for enhancing the reproducibility, reliability, and collaborative potential of research in wind energy applications. This document outlines best practices for organizing, formatting, and sharing data to ensure seamless integration with computational tools like Python and R.</w:t>
       </w:r>
     </w:p>
     <w:p>
@@ -52,6 +47,34 @@
           <w:ilvl w:val="0"/>
           <w:numId w:val="2"/>
         </w:numPr>
+        <w:rPr>
+          <w:lang w:val="en-US"/>
+        </w:rPr>
+      </w:pPr>
+      <w:r>
+        <w:rPr>
+          <w:lang w:val="en-US"/>
+        </w:rPr>
+        <w:t>Organizing data</w:t>
+      </w:r>
+    </w:p>
+    <w:p>
+      <w:r>
+        <w:t>Effective data organization is essential for maximizing the utility of datasets in computational analyses. While spreadsheets are commonly used for data entry, their role often extends to creating tables for publications, generating summary statistics, and producing figures. However, these tasks can be challenging in spreadsheets due to the need for special formatting and the potential for unpredictable results when transferring data to document software. Additionally, the graphical interface of spreadsheets makes it difficult to replicate complex calculations, increasing the risk of inconsistencies.</w:t>
+      </w:r>
+    </w:p>
+    <w:p>
+      <w:r>
+        <w:t>Command-line-based programs like Python or R offer more reliability by ensuring uniform application of calculations across datasets. This section will outline best practices for organizing and formatting your data for seamless use in these programming environments.</w:t>
+      </w:r>
+    </w:p>
+    <w:p>
+      <w:pPr>
+        <w:pStyle w:val="Heading2"/>
+        <w:numPr>
+          <w:ilvl w:val="0"/>
+          <w:numId w:val="2"/>
+        </w:numPr>
       </w:pPr>
       <w:r>
         <w:t>Formatting Data for Programming Languages</w:t>
@@ -93,6 +116,7 @@
         </w:numPr>
       </w:pPr>
       <w:r>
+        <w:lastRenderedPageBreak/>
         <w:t>Data Formatting: Ensuring all data is in a consistent format, such as CSV, which is easily readable by Python.</w:t>
       </w:r>
     </w:p>
@@ -122,7 +146,6 @@
     </w:p>
     <w:p>
       <w:r>
-        <w:lastRenderedPageBreak/>
         <w:t>By following these best practices, you can enhance the reliability and efficiency of your data analysis workflows, ultimately leading to more robust and reproducible results.</w:t>
       </w:r>
     </w:p>
@@ -140,7 +163,7 @@
     </w:p>
     <w:p>
       <w:r>
-        <w:t>A common mistake is treating data files like lab notebooks, relying on context, notes, and spatial layout to convey information. While humans can interpret these cues, computers require explicitly defined structures. Properly formatted data allows you to harness the power of programming languages for effective and efficient data analysis. Consistently formatted data ensures that computational tools can accurately and reliably process your information, making your analyses more robust and reproducible</w:t>
+        <w:t>A common mistake is treating data files like notebooks, relying on context, notes, and spatial layout to convey information. While humans can interpret these cues, computers require explicitly defined structures. Properly formatted data allows you to harness the power of programming languages for effective and efficient data analysis. Consistently formatted data ensures that computational tools can accurately and reliably process your information, making your analyses more robust and reproducible</w:t>
       </w:r>
       <w:r>
         <w:t>.</w:t>
@@ -215,6 +238,21 @@
       <w:r>
         <w:t xml:space="preserve">. </w:t>
       </w:r>
+      <w:r>
+        <w:t xml:space="preserve">Please refer to the </w:t>
+      </w:r>
+      <w:r>
+        <w:t>RRPythonTutorial.ipynb</w:t>
+      </w:r>
+      <w:r>
+        <w:t xml:space="preserve"> </w:t>
+      </w:r>
+      <w:r>
+        <w:t>to check the error.</w:t>
+      </w:r>
+      <w:r>
+        <w:t xml:space="preserve"> </w:t>
+      </w:r>
     </w:p>
     <w:p>
       <w:pPr>
@@ -269,6 +307,7 @@
         <w:spacing w:after="0"/>
       </w:pPr>
       <w:r>
+        <w:lastRenderedPageBreak/>
         <w:t># Time interval: 2022-01-01 00:00:00 - 2023-01-01 00:00:00 (365 days)</w:t>
       </w:r>
     </w:p>
@@ -305,7 +344,6 @@
         </w:numPr>
       </w:pPr>
       <w:r>
-        <w:lastRenderedPageBreak/>
         <w:t>Not Filling in Zeros</w:t>
       </w:r>
     </w:p>
@@ -406,10 +444,7 @@
         <w:t> </w:t>
       </w:r>
       <w:r>
-        <w:t>or leave cells blank</w:t>
-      </w:r>
-      <w:r>
-        <w:t>.</w:t>
+        <w:t>or leave cells blank.</w:t>
       </w:r>
     </w:p>
     <w:p>
@@ -572,6 +607,7 @@
         </w:numPr>
       </w:pPr>
       <w:r>
+        <w:lastRenderedPageBreak/>
         <w:t>Avoid Special Characters:</w:t>
       </w:r>
     </w:p>
@@ -612,7 +648,6 @@
         <w:spacing w:after="0"/>
       </w:pPr>
       <w:r>
-        <w:lastRenderedPageBreak/>
         <w:t>2022-01-01 00:10:00,6.936052060127258,1.2872216897689304</w:t>
       </w:r>
     </w:p>
@@ -638,13 +673,7 @@
         <w:spacing w:after="0"/>
       </w:pPr>
       <w:r>
-        <w:t>Separate Year, Month, and Day</w:t>
-      </w:r>
-      <w:r>
-        <w:t xml:space="preserve">: </w:t>
-      </w:r>
-      <w:r>
-        <w:t>To eliminate ambiguity and make date manipulation easier programmatically, it is recommended to store dates as separate fields for the year, month, and day. This approach ensures that each component of the date is clearly defined and less prone to misinterpretation by various software tools.</w:t>
+        <w:t>Separate Year, Month, and Day: To eliminate ambiguity and make date manipulation easier programmatically, it is recommended to store dates as separate fields for the year, month, and day. This approach ensures that each component of the date is clearly defined and less prone to misinterpretation by various software tools.</w:t>
       </w:r>
     </w:p>
     <w:p>
@@ -858,13 +887,7 @@
         <w:spacing w:after="0"/>
       </w:pPr>
       <w:r>
-        <w:t>Handle Missing Dates Properly</w:t>
-      </w:r>
-      <w:r>
-        <w:t xml:space="preserve">: </w:t>
-      </w:r>
-      <w:r>
-        <w:t>Missing dates should be clearly indicated to avoid misinterpretation. Use a consistent placeholder such as NA or leave the cells blank. This practice ensures that the absence of data is explicitly recognized as missing rather than misinterpreted as a default or erroneous value.</w:t>
+        <w:t>Handle Missing Dates Properly: Missing dates should be clearly indicated to avoid misinterpretation. Use a consistent placeholder such as NA or leave the cells blank. This practice ensures that the absence of data is explicitly recognized as missing rather than misinterpreted as a default or erroneous value.</w:t>
       </w:r>
     </w:p>
     <w:p>
@@ -952,6 +975,7 @@
           <w:rStyle w:val="hljs-number"/>
           <w:color w:val="000000"/>
         </w:rPr>
+        <w:lastRenderedPageBreak/>
         <w:t>2015</w:t>
       </w:r>
       <w:r>
@@ -989,51 +1013,39 @@
     </w:p>
     <w:p>
       <w:pPr>
-        <w:spacing w:after="120"/>
-      </w:pPr>
-      <w:r>
-        <w:rPr>
-          <w:rStyle w:val="apple-converted-space"/>
-          <w:rFonts w:ascii="-webkit-standard" w:hAnsi="-webkit-standard"/>
+        <w:spacing w:after="0"/>
+        <w:rPr>
+          <w:rStyle w:val="hljs-number"/>
           <w:color w:val="000000"/>
-          <w:sz w:val="27"/>
-          <w:szCs w:val="27"/>
+        </w:rPr>
+      </w:pPr>
+      <w:r>
+        <w:rPr>
+          <w:rStyle w:val="hljs-number"/>
         </w:rPr>
         <w:t>NA</w:t>
       </w:r>
       <w:r>
         <w:rPr>
-          <w:rFonts w:ascii="-webkit-standard" w:hAnsi="-webkit-standard"/>
-          <w:color w:val="000000"/>
-          <w:sz w:val="27"/>
-          <w:szCs w:val="27"/>
+          <w:rStyle w:val="hljs-number"/>
         </w:rPr>
         <w:t>,</w:t>
       </w:r>
       <w:r>
         <w:rPr>
-          <w:rFonts w:ascii="-webkit-standard" w:hAnsi="-webkit-standard"/>
-          <w:color w:val="000000"/>
-          <w:sz w:val="27"/>
-          <w:szCs w:val="27"/>
+          <w:rStyle w:val="hljs-number"/>
         </w:rPr>
         <w:t>NA</w:t>
       </w:r>
       <w:r>
         <w:rPr>
-          <w:rFonts w:ascii="-webkit-standard" w:hAnsi="-webkit-standard"/>
-          <w:color w:val="000000"/>
-          <w:sz w:val="27"/>
-          <w:szCs w:val="27"/>
+          <w:rStyle w:val="hljs-number"/>
         </w:rPr>
         <w:t>,</w:t>
       </w:r>
       <w:r>
         <w:rPr>
-          <w:rFonts w:ascii="-webkit-standard" w:hAnsi="-webkit-standard"/>
-          <w:color w:val="000000"/>
-          <w:sz w:val="27"/>
-          <w:szCs w:val="27"/>
+          <w:rStyle w:val="hljs-number"/>
         </w:rPr>
         <w:t>NA</w:t>
       </w:r>
@@ -1063,7 +1075,6 @@
           <w:iCs w:val="0"/>
           <w:color w:val="auto"/>
         </w:rPr>
-        <w:lastRenderedPageBreak/>
         <w:t>By following the best practices, you can ensure that your dates are handled correctly and consistently in programming environments, minimizing errors and enhancing the reliability of your data analysis.</w:t>
       </w:r>
     </w:p>
@@ -1320,6 +1331,15 @@
         <w:t>file</w:t>
       </w:r>
       <w:r>
+        <w:t xml:space="preserve">, for example, </w:t>
+      </w:r>
+      <w:r>
+        <w:t>./</w:t>
+      </w:r>
+      <w:r>
+        <w:t>data/Kelmarsh_SCADA_2022_clean/data.txt</w:t>
+      </w:r>
+      <w:r>
         <w:t>.</w:t>
       </w:r>
     </w:p>
@@ -1336,6 +1356,7 @@
         <w:spacing w:after="0"/>
       </w:pPr>
       <w:r>
+        <w:lastRenderedPageBreak/>
         <w:t>Date_and_time,Wind_speed,Wind_speed_Standard_deviation</w:t>
       </w:r>
       <w:r>
@@ -1388,7 +1409,6 @@
         </w:numPr>
       </w:pPr>
       <w:r>
-        <w:lastRenderedPageBreak/>
         <w:t>Entering Multiple Pieces of Information in One Cell</w:t>
       </w:r>
     </w:p>
@@ -1642,7 +1662,11 @@
     </w:p>
     <w:p>
       <w:r>
-        <w:t>When preparing data for analysis in programming environments such as Python, exporting it from spreadsheets in a way that is both universal and reliable is crucial. This guide will help you understand why using common spreadsheet formats is problematic and how to properly export your data to formats like CSV or TSV to ensure compatibility and accuracy</w:t>
+        <w:t xml:space="preserve">When preparing data for analysis in programming environments such as Python, exporting it from spreadsheets in a way that is both universal and reliable is crucial. This guide will </w:t>
+      </w:r>
+      <w:r>
+        <w:lastRenderedPageBreak/>
+        <w:t>help you understand why using common spreadsheet formats is problematic and how to properly export your data to formats like CSV or TSV to ensure compatibility and accuracy</w:t>
       </w:r>
       <w:r>
         <w:t>.</w:t>
@@ -1650,16 +1674,9 @@
     </w:p>
     <w:p>
       <w:r>
-        <w:t>Issues with Proprietary Formats</w:t>
-      </w:r>
-      <w:r>
-        <w:t xml:space="preserve">: </w:t>
-      </w:r>
-      <w:r>
-        <w:t>Storing your data in proprietary formats such as Excel's default (*.xls or *.xlsx) can lead to several issues:</w:t>
-      </w:r>
-    </w:p>
-    <w:p/>
+        <w:t>Issues with Proprietary Formats: Storing your data in proprietary formats such as Excel's default (*.xls or *.xlsx) can lead to several issues:</w:t>
+      </w:r>
+    </w:p>
     <w:p>
       <w:pPr>
         <w:pStyle w:val="ListParagraph"/>
@@ -1890,6 +1907,1170 @@
       <w:r>
         <w:t>By following these practices, you ensure your data is in a robust format for analysis in programming environments, minimizing errors and maximizing compatibility.</w:t>
       </w:r>
+    </w:p>
+    <w:p>
+      <w:pPr>
+        <w:pStyle w:val="Heading2"/>
+        <w:numPr>
+          <w:ilvl w:val="0"/>
+          <w:numId w:val="2"/>
+        </w:numPr>
+      </w:pPr>
+      <w:r>
+        <w:lastRenderedPageBreak/>
+        <w:t>Quality check</w:t>
+      </w:r>
+    </w:p>
+    <w:p>
+      <w:pPr>
+        <w:pStyle w:val="Heading3"/>
+        <w:numPr>
+          <w:ilvl w:val="1"/>
+          <w:numId w:val="2"/>
+        </w:numPr>
+      </w:pPr>
+      <w:r>
+        <w:t>Data Management and Organization</w:t>
+      </w:r>
+    </w:p>
+    <w:p>
+      <w:pPr>
+        <w:pStyle w:val="Heading4"/>
+        <w:numPr>
+          <w:ilvl w:val="2"/>
+          <w:numId w:val="2"/>
+        </w:numPr>
+        <w:rPr>
+          <w:rStyle w:val="apple-converted-space"/>
+        </w:rPr>
+      </w:pPr>
+      <w:r>
+        <w:rPr>
+          <w:rStyle w:val="Strong"/>
+          <w:b w:val="0"/>
+          <w:bCs w:val="0"/>
+        </w:rPr>
+        <w:t>Data Collection Methods</w:t>
+      </w:r>
+      <w:r>
+        <w:rPr>
+          <w:rStyle w:val="apple-converted-space"/>
+        </w:rPr>
+        <w:t> </w:t>
+      </w:r>
+    </w:p>
+    <w:p>
+      <w:r>
+        <w:t xml:space="preserve">The author of the data should explain how data is collected. </w:t>
+      </w:r>
+      <w:r>
+        <w:t>Data is collected using various instruments, such as anemometers and weather stations, strategically placed at different locations. These instruments measure wind speed, direction, temperature, and other relevant meteorological parameters. Data is recorded at regular intervals (e.g., every 10 minutes) and transmitted to a central database. Detailed procedures for setting up and calibrating instruments, as well as data logging protocols, are documented in the instrument manuals and data collection SOPs.</w:t>
+      </w:r>
+    </w:p>
+    <w:p>
+      <w:pPr>
+        <w:pStyle w:val="Heading4"/>
+        <w:numPr>
+          <w:ilvl w:val="2"/>
+          <w:numId w:val="2"/>
+        </w:numPr>
+        <w:rPr>
+          <w:rStyle w:val="apple-converted-space"/>
+        </w:rPr>
+      </w:pPr>
+      <w:r>
+        <w:rPr>
+          <w:rStyle w:val="Strong"/>
+          <w:b w:val="0"/>
+          <w:bCs w:val="0"/>
+        </w:rPr>
+        <w:t>Data Structure and Format</w:t>
+      </w:r>
+      <w:r>
+        <w:rPr>
+          <w:rStyle w:val="apple-converted-space"/>
+        </w:rPr>
+        <w:t> </w:t>
+      </w:r>
+    </w:p>
+    <w:p>
+      <w:r>
+        <w:t>Data files should be structured in a consistent format to facilitate analysis and sharing. Use formats such as CSV or TSV, adhering to the tidy data principles where each column represents a variable, each row represents an observation, and each cell contains a single value. This ensures compatibility with analysis tools like Python and R.</w:t>
+      </w:r>
+    </w:p>
+    <w:p>
+      <w:pPr>
+        <w:pStyle w:val="Heading4"/>
+        <w:numPr>
+          <w:ilvl w:val="2"/>
+          <w:numId w:val="2"/>
+        </w:numPr>
+        <w:rPr>
+          <w:rStyle w:val="apple-converted-space"/>
+        </w:rPr>
+      </w:pPr>
+      <w:r>
+        <w:rPr>
+          <w:rStyle w:val="Strong"/>
+          <w:b w:val="0"/>
+          <w:bCs w:val="0"/>
+        </w:rPr>
+        <w:t>File Naming Conventions</w:t>
+      </w:r>
+      <w:r>
+        <w:rPr>
+          <w:rStyle w:val="apple-converted-space"/>
+        </w:rPr>
+        <w:t> </w:t>
+      </w:r>
+    </w:p>
+    <w:p>
+      <w:r>
+        <w:t>File names should be descriptive and consistent to allow easy identification and retrieval. A recommended format is:</w:t>
+      </w:r>
+      <w:r>
+        <w:rPr>
+          <w:rStyle w:val="apple-converted-space"/>
+          <w:color w:val="000000"/>
+        </w:rPr>
+        <w:t> </w:t>
+      </w:r>
+      <w:r>
+        <w:rPr>
+          <w:rStyle w:val="HTMLCode"/>
+          <w:rFonts w:eastAsiaTheme="majorEastAsia"/>
+          <w:color w:val="000000"/>
+        </w:rPr>
+        <w:t>ProjectName_Location_Instrument_DateRange.csv</w:t>
+      </w:r>
+      <w:r>
+        <w:t>. For example,</w:t>
+      </w:r>
+      <w:r>
+        <w:rPr>
+          <w:rStyle w:val="apple-converted-space"/>
+          <w:color w:val="000000"/>
+        </w:rPr>
+        <w:t> </w:t>
+      </w:r>
+      <w:r>
+        <w:rPr>
+          <w:rStyle w:val="HTMLCode"/>
+          <w:rFonts w:eastAsiaTheme="majorEastAsia"/>
+          <w:color w:val="000000"/>
+        </w:rPr>
+        <w:t>WindEnergy_Kelmarsh_Anemometer_20220101-20221231.csv</w:t>
+      </w:r>
+      <w:r>
+        <w:t>. Avoid using spaces, special characters, or overly long names.</w:t>
+      </w:r>
+    </w:p>
+    <w:p>
+      <w:pPr>
+        <w:pStyle w:val="Heading3"/>
+        <w:numPr>
+          <w:ilvl w:val="1"/>
+          <w:numId w:val="2"/>
+        </w:numPr>
+      </w:pPr>
+      <w:r>
+        <w:t>Metadata and Documentation</w:t>
+      </w:r>
+    </w:p>
+    <w:p>
+      <w:pPr>
+        <w:pStyle w:val="Heading4"/>
+        <w:numPr>
+          <w:ilvl w:val="2"/>
+          <w:numId w:val="2"/>
+        </w:numPr>
+        <w:rPr>
+          <w:rStyle w:val="apple-converted-space"/>
+        </w:rPr>
+      </w:pPr>
+      <w:r>
+        <w:rPr>
+          <w:rStyle w:val="Strong"/>
+          <w:b w:val="0"/>
+          <w:bCs w:val="0"/>
+        </w:rPr>
+        <w:t>Metadata Standards</w:t>
+      </w:r>
+      <w:r>
+        <w:rPr>
+          <w:rStyle w:val="apple-converted-space"/>
+        </w:rPr>
+        <w:t> </w:t>
+      </w:r>
+    </w:p>
+    <w:p>
+      <w:pPr>
+        <w:rPr>
+          <w:color w:val="0F4761" w:themeColor="accent1" w:themeShade="BF"/>
+        </w:rPr>
+      </w:pPr>
+      <w:r>
+        <w:t>Metadata should be included to provide context and additional information about the data. Required metadata fields include the collection date, location, units of measurement, and any preprocessing steps performed. Use standardized templates to ensure consistency.</w:t>
+      </w:r>
+    </w:p>
+    <w:p>
+      <w:pPr>
+        <w:pStyle w:val="Heading4"/>
+        <w:numPr>
+          <w:ilvl w:val="2"/>
+          <w:numId w:val="2"/>
+        </w:numPr>
+        <w:rPr>
+          <w:rStyle w:val="apple-converted-space"/>
+        </w:rPr>
+      </w:pPr>
+      <w:r>
+        <w:rPr>
+          <w:rStyle w:val="Strong"/>
+          <w:b w:val="0"/>
+          <w:bCs w:val="0"/>
+        </w:rPr>
+        <w:t>README Files</w:t>
+      </w:r>
+      <w:r>
+        <w:rPr>
+          <w:rStyle w:val="apple-converted-space"/>
+        </w:rPr>
+        <w:t> </w:t>
+      </w:r>
+    </w:p>
+    <w:p>
+      <w:r>
+        <w:t>Each dataset should be accompanied by a README file that explains the contents, structure, and any preprocessing steps. The README file should include details such as the purpose of the dataset, data collection methods, variable descriptions, and any known issues or limitations.</w:t>
+      </w:r>
+    </w:p>
+    <w:p>
+      <w:pPr>
+        <w:pStyle w:val="Heading4"/>
+        <w:numPr>
+          <w:ilvl w:val="2"/>
+          <w:numId w:val="2"/>
+        </w:numPr>
+        <w:rPr>
+          <w:rStyle w:val="apple-converted-space"/>
+        </w:rPr>
+      </w:pPr>
+      <w:r>
+        <w:rPr>
+          <w:rStyle w:val="Strong"/>
+          <w:b w:val="0"/>
+          <w:bCs w:val="0"/>
+        </w:rPr>
+        <w:lastRenderedPageBreak/>
+        <w:t>Data Dictionaries</w:t>
+      </w:r>
+      <w:r>
+        <w:rPr>
+          <w:rStyle w:val="apple-converted-space"/>
+        </w:rPr>
+        <w:t> </w:t>
+      </w:r>
+    </w:p>
+    <w:p>
+      <w:r>
+        <w:t>A data dictionary should be provided for each dataset, defining all variables, their types (e.g., numeric, string), and allowable ranges or categories. This helps users understand the dataset and ensures correct interpretation of the data.</w:t>
+      </w:r>
+    </w:p>
+    <w:p>
+      <w:pPr>
+        <w:pStyle w:val="Heading3"/>
+        <w:numPr>
+          <w:ilvl w:val="1"/>
+          <w:numId w:val="2"/>
+        </w:numPr>
+        <w:rPr>
+          <w:rStyle w:val="Strong"/>
+          <w:b w:val="0"/>
+          <w:bCs w:val="0"/>
+        </w:rPr>
+      </w:pPr>
+      <w:r>
+        <w:rPr>
+          <w:rStyle w:val="Strong"/>
+          <w:b w:val="0"/>
+          <w:bCs w:val="0"/>
+        </w:rPr>
+        <w:t>Data Storage and Preservation</w:t>
+      </w:r>
+    </w:p>
+    <w:p>
+      <w:pPr>
+        <w:pStyle w:val="Heading4"/>
+        <w:numPr>
+          <w:ilvl w:val="2"/>
+          <w:numId w:val="2"/>
+        </w:numPr>
+        <w:rPr>
+          <w:rStyle w:val="apple-converted-space"/>
+        </w:rPr>
+      </w:pPr>
+      <w:r>
+        <w:rPr>
+          <w:rStyle w:val="Strong"/>
+          <w:b w:val="0"/>
+          <w:bCs w:val="0"/>
+        </w:rPr>
+        <w:t>Storage Solutions</w:t>
+      </w:r>
+      <w:r>
+        <w:rPr>
+          <w:rStyle w:val="apple-converted-space"/>
+        </w:rPr>
+        <w:t> </w:t>
+      </w:r>
+    </w:p>
+    <w:p>
+      <w:r>
+        <w:t>Data should be stored in secure and reliable storage solutions, such as institutional repositories or cloud storage services, ensuring data integrity and accessibility. These solutions should support regular backups and provide access controls to safeguard data.</w:t>
+      </w:r>
+    </w:p>
+    <w:p>
+      <w:pPr>
+        <w:pStyle w:val="Heading4"/>
+        <w:numPr>
+          <w:ilvl w:val="2"/>
+          <w:numId w:val="2"/>
+        </w:numPr>
+        <w:rPr>
+          <w:rStyle w:val="apple-converted-space"/>
+        </w:rPr>
+      </w:pPr>
+      <w:r>
+        <w:rPr>
+          <w:rStyle w:val="Strong"/>
+          <w:b w:val="0"/>
+          <w:bCs w:val="0"/>
+        </w:rPr>
+        <w:t>Backup Procedures</w:t>
+      </w:r>
+      <w:r>
+        <w:rPr>
+          <w:rStyle w:val="apple-converted-space"/>
+        </w:rPr>
+        <w:t> </w:t>
+      </w:r>
+    </w:p>
+    <w:p>
+      <w:r>
+        <w:t>Implement regular backup procedures to prevent data loss. Backups should be performed daily, and copies should be stored in different locations to mitigate the risk of physical damage or technical failures.</w:t>
+      </w:r>
+    </w:p>
+    <w:p>
+      <w:pPr>
+        <w:pStyle w:val="Heading4"/>
+        <w:numPr>
+          <w:ilvl w:val="2"/>
+          <w:numId w:val="2"/>
+        </w:numPr>
+        <w:rPr>
+          <w:rStyle w:val="apple-converted-space"/>
+        </w:rPr>
+      </w:pPr>
+      <w:r>
+        <w:rPr>
+          <w:rStyle w:val="Strong"/>
+          <w:b w:val="0"/>
+          <w:bCs w:val="0"/>
+        </w:rPr>
+        <w:t>Data Retention Policy</w:t>
+      </w:r>
+      <w:r>
+        <w:rPr>
+          <w:rStyle w:val="apple-converted-space"/>
+        </w:rPr>
+        <w:t> </w:t>
+      </w:r>
+    </w:p>
+    <w:p>
+      <w:r>
+        <w:t>Define a data retention policy that specifies how long data will be retained and the criteria for archiving or deleting data. Typically, raw data should be kept for at least five years, while processed data should be retained for as long as it remains relevant to ongoing research.</w:t>
+      </w:r>
+    </w:p>
+    <w:p>
+      <w:pPr>
+        <w:pStyle w:val="Heading3"/>
+        <w:numPr>
+          <w:ilvl w:val="1"/>
+          <w:numId w:val="2"/>
+        </w:numPr>
+        <w:rPr>
+          <w:rStyle w:val="Strong"/>
+          <w:b w:val="0"/>
+          <w:bCs w:val="0"/>
+        </w:rPr>
+      </w:pPr>
+      <w:r>
+        <w:rPr>
+          <w:rStyle w:val="Strong"/>
+          <w:b w:val="0"/>
+          <w:bCs w:val="0"/>
+        </w:rPr>
+        <w:t>Data Quality Assurance</w:t>
+      </w:r>
+    </w:p>
+    <w:p>
+      <w:pPr>
+        <w:pStyle w:val="Heading4"/>
+        <w:numPr>
+          <w:ilvl w:val="2"/>
+          <w:numId w:val="2"/>
+        </w:numPr>
+        <w:rPr>
+          <w:rStyle w:val="apple-converted-space"/>
+        </w:rPr>
+      </w:pPr>
+      <w:r>
+        <w:rPr>
+          <w:rStyle w:val="Strong"/>
+          <w:b w:val="0"/>
+          <w:bCs w:val="0"/>
+        </w:rPr>
+        <w:t>Data Validation Procedures</w:t>
+      </w:r>
+      <w:r>
+        <w:rPr>
+          <w:rStyle w:val="apple-converted-space"/>
+        </w:rPr>
+        <w:t> </w:t>
+      </w:r>
+    </w:p>
+    <w:p>
+      <w:r>
+        <w:t>Data validation procedures should be established to ensure accuracy and completeness. This includes automated checks for data consistency, range checks, and manual reviews to identify and correct errors.</w:t>
+      </w:r>
+    </w:p>
+    <w:p>
+      <w:pPr>
+        <w:pStyle w:val="Heading4"/>
+        <w:numPr>
+          <w:ilvl w:val="2"/>
+          <w:numId w:val="2"/>
+        </w:numPr>
+        <w:rPr>
+          <w:rStyle w:val="apple-converted-space"/>
+        </w:rPr>
+      </w:pPr>
+      <w:r>
+        <w:rPr>
+          <w:rStyle w:val="Strong"/>
+          <w:b w:val="0"/>
+          <w:bCs w:val="0"/>
+        </w:rPr>
+        <w:t>Error Handling</w:t>
+      </w:r>
+      <w:r>
+        <w:rPr>
+          <w:rStyle w:val="apple-converted-space"/>
+        </w:rPr>
+        <w:t> </w:t>
+      </w:r>
+    </w:p>
+    <w:p>
+      <w:r>
+        <w:t>Outline procedures for identifying, documenting, and correcting errors in the data. This includes maintaining an error log and updating the data files as necessary, ensuring that all changes are documented and traceable.</w:t>
+      </w:r>
+    </w:p>
+    <w:p>
+      <w:pPr>
+        <w:pStyle w:val="Heading4"/>
+        <w:numPr>
+          <w:ilvl w:val="2"/>
+          <w:numId w:val="2"/>
+        </w:numPr>
+        <w:rPr>
+          <w:rStyle w:val="apple-converted-space"/>
+        </w:rPr>
+      </w:pPr>
+      <w:r>
+        <w:rPr>
+          <w:rStyle w:val="Strong"/>
+          <w:b w:val="0"/>
+          <w:bCs w:val="0"/>
+        </w:rPr>
+        <w:t>Version Control</w:t>
+      </w:r>
+      <w:r>
+        <w:rPr>
+          <w:rStyle w:val="apple-converted-space"/>
+        </w:rPr>
+        <w:t> </w:t>
+      </w:r>
+    </w:p>
+    <w:p>
+      <w:r>
+        <w:t>Implement a version control system to track changes to datasets over time. This helps maintain a record of modifications and ensures that everyone is using the correct version of the data.</w:t>
+      </w:r>
+    </w:p>
+    <w:p>
+      <w:pPr>
+        <w:rPr>
+          <w:highlight w:val="yellow"/>
+        </w:rPr>
+      </w:pPr>
+      <w:r>
+        <w:rPr>
+          <w:highlight w:val="yellow"/>
+        </w:rPr>
+        <w:t>Git tools or other methods, tools.</w:t>
+      </w:r>
+    </w:p>
+    <w:p>
+      <w:r>
+        <w:rPr>
+          <w:highlight w:val="yellow"/>
+        </w:rPr>
+        <w:t>A new section</w:t>
+      </w:r>
+      <w:r>
+        <w:rPr>
+          <w:highlight w:val="yellow"/>
+        </w:rPr>
+        <w:t xml:space="preserve">, 7 maybe, </w:t>
+      </w:r>
+      <w:r>
+        <w:rPr>
+          <w:highlight w:val="yellow"/>
+        </w:rPr>
+        <w:t xml:space="preserve"> about using Git for controlling data version.</w:t>
+      </w:r>
+    </w:p>
+    <w:p>
+      <w:pPr>
+        <w:pStyle w:val="Heading2"/>
+        <w:numPr>
+          <w:ilvl w:val="0"/>
+          <w:numId w:val="2"/>
+        </w:numPr>
+      </w:pPr>
+      <w:r>
+        <w:lastRenderedPageBreak/>
+        <w:t>Data Sharing Protocol</w:t>
+      </w:r>
+    </w:p>
+    <w:p>
+      <w:pPr>
+        <w:pStyle w:val="Heading3"/>
+        <w:numPr>
+          <w:ilvl w:val="1"/>
+          <w:numId w:val="2"/>
+        </w:numPr>
+        <w:rPr>
+          <w:rStyle w:val="Strong"/>
+          <w:b w:val="0"/>
+          <w:bCs w:val="0"/>
+        </w:rPr>
+      </w:pPr>
+      <w:r>
+        <w:rPr>
+          <w:rStyle w:val="Strong"/>
+          <w:b w:val="0"/>
+          <w:bCs w:val="0"/>
+        </w:rPr>
+        <w:t>Data Sharing and Access</w:t>
+      </w:r>
+    </w:p>
+    <w:p>
+      <w:pPr>
+        <w:pStyle w:val="Heading4"/>
+        <w:numPr>
+          <w:ilvl w:val="2"/>
+          <w:numId w:val="2"/>
+        </w:numPr>
+        <w:rPr>
+          <w:rStyle w:val="apple-converted-space"/>
+        </w:rPr>
+      </w:pPr>
+      <w:r>
+        <w:rPr>
+          <w:rStyle w:val="Strong"/>
+          <w:b w:val="0"/>
+          <w:bCs w:val="0"/>
+        </w:rPr>
+        <w:t>Data Sharing Platforms</w:t>
+      </w:r>
+      <w:r>
+        <w:rPr>
+          <w:rStyle w:val="apple-converted-space"/>
+        </w:rPr>
+        <w:t> </w:t>
+      </w:r>
+    </w:p>
+    <w:p>
+      <w:r>
+        <w:t>Identify preferred platforms for data sharing, such as institutional repositories, public databases, or project-specific websites. Ensure these platforms meet relevant standards for data security, accessibility, and interoperability.</w:t>
+      </w:r>
+    </w:p>
+    <w:p>
+      <w:r>
+        <w:rPr>
+          <w:highlight w:val="yellow"/>
+        </w:rPr>
+        <w:t>Git or other</w:t>
+      </w:r>
+    </w:p>
+    <w:p>
+      <w:pPr>
+        <w:pStyle w:val="Heading4"/>
+        <w:numPr>
+          <w:ilvl w:val="2"/>
+          <w:numId w:val="2"/>
+        </w:numPr>
+        <w:rPr>
+          <w:rStyle w:val="apple-converted-space"/>
+        </w:rPr>
+      </w:pPr>
+      <w:r>
+        <w:rPr>
+          <w:rStyle w:val="Strong"/>
+          <w:b w:val="0"/>
+          <w:bCs w:val="0"/>
+        </w:rPr>
+        <w:t>Access Levels</w:t>
+      </w:r>
+      <w:r>
+        <w:rPr>
+          <w:rStyle w:val="apple-converted-space"/>
+        </w:rPr>
+        <w:t> </w:t>
+      </w:r>
+    </w:p>
+    <w:p>
+      <w:r>
+        <w:t>Define different levels of data access based on the sensitivity of the data. For example, some data may be openly accessible to the public, while other datasets may be restricted to certain users or require a data use agreement.</w:t>
+      </w:r>
+    </w:p>
+    <w:p>
+      <w:pPr>
+        <w:pStyle w:val="Heading4"/>
+        <w:numPr>
+          <w:ilvl w:val="2"/>
+          <w:numId w:val="2"/>
+        </w:numPr>
+        <w:rPr>
+          <w:rStyle w:val="apple-converted-space"/>
+        </w:rPr>
+      </w:pPr>
+      <w:r>
+        <w:rPr>
+          <w:rStyle w:val="Strong"/>
+          <w:b w:val="0"/>
+          <w:bCs w:val="0"/>
+        </w:rPr>
+        <w:t>Licensing</w:t>
+      </w:r>
+      <w:r>
+        <w:rPr>
+          <w:rStyle w:val="apple-converted-space"/>
+        </w:rPr>
+        <w:t> </w:t>
+      </w:r>
+    </w:p>
+    <w:p>
+      <w:r>
+        <w:t>Specify the licenses under which data can be shared to protect intellectual property rights while promoting reuse. Common licenses include Creative Commons licenses, which allow users to share and adapt the data with proper attribution.</w:t>
+      </w:r>
+    </w:p>
+    <w:p>
+      <w:r>
+        <w:rPr>
+          <w:highlight w:val="yellow"/>
+        </w:rPr>
+        <w:t>Explain some here based on FAIR</w:t>
+      </w:r>
+    </w:p>
+    <w:p>
+      <w:pPr>
+        <w:pStyle w:val="Heading3"/>
+        <w:numPr>
+          <w:ilvl w:val="1"/>
+          <w:numId w:val="2"/>
+        </w:numPr>
+        <w:rPr>
+          <w:rStyle w:val="Strong"/>
+          <w:b w:val="0"/>
+          <w:bCs w:val="0"/>
+        </w:rPr>
+      </w:pPr>
+      <w:r>
+        <w:rPr>
+          <w:rStyle w:val="Strong"/>
+          <w:b w:val="0"/>
+          <w:bCs w:val="0"/>
+        </w:rPr>
+        <w:t>Ethical and Legal Considerations</w:t>
+      </w:r>
+    </w:p>
+    <w:p>
+      <w:pPr>
+        <w:pStyle w:val="Heading4"/>
+        <w:numPr>
+          <w:ilvl w:val="2"/>
+          <w:numId w:val="2"/>
+        </w:numPr>
+        <w:rPr>
+          <w:rStyle w:val="apple-converted-space"/>
+        </w:rPr>
+      </w:pPr>
+      <w:r>
+        <w:rPr>
+          <w:rStyle w:val="Strong"/>
+          <w:b w:val="0"/>
+          <w:bCs w:val="0"/>
+        </w:rPr>
+        <w:t>Informed Consent</w:t>
+      </w:r>
+      <w:r>
+        <w:rPr>
+          <w:rStyle w:val="apple-converted-space"/>
+        </w:rPr>
+        <w:t> </w:t>
+      </w:r>
+    </w:p>
+    <w:p>
+      <w:r>
+        <w:t>Ensure that all data collection involving human subjects has obtained appropriate informed consent for data sharing. Consent forms should clearly state how the data will be used, stored, and shared.</w:t>
+      </w:r>
+    </w:p>
+    <w:p>
+      <w:pPr>
+        <w:pStyle w:val="Heading4"/>
+        <w:numPr>
+          <w:ilvl w:val="2"/>
+          <w:numId w:val="2"/>
+        </w:numPr>
+        <w:rPr>
+          <w:rStyle w:val="Strong"/>
+          <w:b w:val="0"/>
+          <w:bCs w:val="0"/>
+        </w:rPr>
+      </w:pPr>
+      <w:r>
+        <w:rPr>
+          <w:rStyle w:val="Strong"/>
+          <w:b w:val="0"/>
+          <w:bCs w:val="0"/>
+        </w:rPr>
+        <w:t>Anonymization and Pseudonymization </w:t>
+      </w:r>
+    </w:p>
+    <w:p>
+      <w:r>
+        <w:t>Describe methods for anonymizing or pseudonymizing data to protect privacy. This includes removing or masking identifiers that could be used to trace data back to individuals.</w:t>
+      </w:r>
+    </w:p>
+    <w:p>
+      <w:pPr>
+        <w:pStyle w:val="Heading4"/>
+        <w:numPr>
+          <w:ilvl w:val="2"/>
+          <w:numId w:val="2"/>
+        </w:numPr>
+        <w:rPr>
+          <w:rFonts w:eastAsiaTheme="minorHAnsi"/>
+        </w:rPr>
+      </w:pPr>
+      <w:r>
+        <w:t>Compliance with Regulations </w:t>
+      </w:r>
+    </w:p>
+    <w:p>
+      <w:r>
+        <w:t>Ensure adherence to relevant data protection regulations, such as the General Data Protection Regulation (GDPR), and institutional policies. This includes conducting data protection impact assessments where necessary.</w:t>
+      </w:r>
+    </w:p>
+    <w:p>
+      <w:pPr>
+        <w:pStyle w:val="Heading3"/>
+        <w:numPr>
+          <w:ilvl w:val="1"/>
+          <w:numId w:val="2"/>
+        </w:numPr>
+        <w:rPr>
+          <w:rStyle w:val="Strong"/>
+          <w:b w:val="0"/>
+          <w:bCs w:val="0"/>
+        </w:rPr>
+      </w:pPr>
+      <w:r>
+        <w:rPr>
+          <w:rStyle w:val="Strong"/>
+          <w:b w:val="0"/>
+          <w:bCs w:val="0"/>
+        </w:rPr>
+        <w:lastRenderedPageBreak/>
+        <w:t>Roles and Responsibilities</w:t>
+      </w:r>
+    </w:p>
+    <w:p>
+      <w:pPr>
+        <w:pStyle w:val="Heading4"/>
+        <w:numPr>
+          <w:ilvl w:val="2"/>
+          <w:numId w:val="2"/>
+        </w:numPr>
+      </w:pPr>
+      <w:r>
+        <w:t>Data Steward </w:t>
+      </w:r>
+    </w:p>
+    <w:p>
+      <w:r>
+        <w:t>Designate a data steward responsible for overseeing data management and sharing practices. The data steward ensures compliance with the protocol, coordinates data submissions, and manages access requests.</w:t>
+      </w:r>
+    </w:p>
+    <w:p>
+      <w:pPr>
+        <w:pStyle w:val="Heading4"/>
+        <w:numPr>
+          <w:ilvl w:val="2"/>
+          <w:numId w:val="2"/>
+        </w:numPr>
+        <w:rPr>
+          <w:rStyle w:val="apple-converted-space"/>
+        </w:rPr>
+      </w:pPr>
+      <w:r>
+        <w:t>Contributor Responsibilities</w:t>
+      </w:r>
+      <w:r>
+        <w:rPr>
+          <w:rStyle w:val="apple-converted-space"/>
+        </w:rPr>
+        <w:t> </w:t>
+      </w:r>
+    </w:p>
+    <w:p>
+      <w:r>
+        <w:t>Define the responsibilities of researchers contributing data, including providing complete metadata, adhering to data formatting standards, and submitting data in a timely manner.</w:t>
+      </w:r>
+    </w:p>
+    <w:p>
+      <w:pPr>
+        <w:pStyle w:val="Heading4"/>
+        <w:numPr>
+          <w:ilvl w:val="2"/>
+          <w:numId w:val="2"/>
+        </w:numPr>
+        <w:rPr>
+          <w:rStyle w:val="apple-converted-space"/>
+        </w:rPr>
+      </w:pPr>
+      <w:r>
+        <w:rPr>
+          <w:rStyle w:val="Strong"/>
+          <w:b w:val="0"/>
+          <w:bCs w:val="0"/>
+        </w:rPr>
+        <w:t>User Responsibilities</w:t>
+      </w:r>
+      <w:r>
+        <w:rPr>
+          <w:rStyle w:val="apple-converted-space"/>
+        </w:rPr>
+        <w:t> </w:t>
+      </w:r>
+    </w:p>
+    <w:p>
+      <w:r>
+        <w:t>Outline the responsibilities of users accessing shared data, such as adhering to data use agreements, citing the data correctly, and reporting any errors or issues encountered.</w:t>
+      </w:r>
+    </w:p>
+    <w:p>
+      <w:pPr>
+        <w:pStyle w:val="Heading3"/>
+        <w:numPr>
+          <w:ilvl w:val="1"/>
+          <w:numId w:val="2"/>
+        </w:numPr>
+        <w:rPr>
+          <w:rStyle w:val="Strong"/>
+          <w:b w:val="0"/>
+          <w:bCs w:val="0"/>
+        </w:rPr>
+      </w:pPr>
+      <w:r>
+        <w:rPr>
+          <w:rStyle w:val="Strong"/>
+          <w:b w:val="0"/>
+          <w:bCs w:val="0"/>
+        </w:rPr>
+        <w:t>Data Sharing Workflow</w:t>
+      </w:r>
+    </w:p>
+    <w:p>
+      <w:pPr>
+        <w:pStyle w:val="Heading4"/>
+        <w:numPr>
+          <w:ilvl w:val="2"/>
+          <w:numId w:val="2"/>
+        </w:numPr>
+        <w:rPr>
+          <w:rStyle w:val="apple-converted-space"/>
+        </w:rPr>
+      </w:pPr>
+      <w:r>
+        <w:rPr>
+          <w:rStyle w:val="Strong"/>
+          <w:b w:val="0"/>
+          <w:bCs w:val="0"/>
+        </w:rPr>
+        <w:t>Submission Process</w:t>
+      </w:r>
+      <w:r>
+        <w:rPr>
+          <w:rStyle w:val="apple-converted-space"/>
+        </w:rPr>
+        <w:t> </w:t>
+      </w:r>
+    </w:p>
+    <w:p>
+      <w:r>
+        <w:t>Describe the process for submitting data to the shared repository, including the required documentation, quality checks, and metadata. Submissions should be reviewed for completeness and accuracy before being accepted.</w:t>
+      </w:r>
+    </w:p>
+    <w:p>
+      <w:pPr>
+        <w:pStyle w:val="Heading4"/>
+        <w:numPr>
+          <w:ilvl w:val="2"/>
+          <w:numId w:val="2"/>
+        </w:numPr>
+        <w:rPr>
+          <w:rStyle w:val="Strong"/>
+          <w:b w:val="0"/>
+          <w:bCs w:val="0"/>
+        </w:rPr>
+      </w:pPr>
+      <w:r>
+        <w:rPr>
+          <w:rStyle w:val="Strong"/>
+          <w:b w:val="0"/>
+          <w:bCs w:val="0"/>
+        </w:rPr>
+        <w:t>Review and Approval </w:t>
+      </w:r>
+    </w:p>
+    <w:p>
+      <w:r>
+        <w:t>Implement a review process to ensure data meets quality standards before sharing. This includes validating metadata, checking for data integrity, and confirming adherence to the data sharing protocol.</w:t>
+      </w:r>
+    </w:p>
+    <w:p>
+      <w:pPr>
+        <w:pStyle w:val="Heading4"/>
+        <w:numPr>
+          <w:ilvl w:val="2"/>
+          <w:numId w:val="2"/>
+        </w:numPr>
+        <w:rPr>
+          <w:rStyle w:val="Strong"/>
+          <w:b w:val="0"/>
+          <w:bCs w:val="0"/>
+        </w:rPr>
+      </w:pPr>
+      <w:r>
+        <w:rPr>
+          <w:rStyle w:val="Strong"/>
+          <w:b w:val="0"/>
+          <w:bCs w:val="0"/>
+        </w:rPr>
+        <w:t>Distribution </w:t>
+      </w:r>
+    </w:p>
+    <w:p>
+      <w:r>
+        <w:t>Detail how data will be distributed to approved users, including any necessary agreements or access controls. Ensure that users are provided with all relevant documentation and metadata.</w:t>
+      </w:r>
+    </w:p>
+    <w:p>
+      <w:pPr>
+        <w:pStyle w:val="Heading3"/>
+        <w:numPr>
+          <w:ilvl w:val="1"/>
+          <w:numId w:val="2"/>
+        </w:numPr>
+        <w:rPr>
+          <w:rStyle w:val="Strong"/>
+          <w:b w:val="0"/>
+          <w:bCs w:val="0"/>
+        </w:rPr>
+      </w:pPr>
+      <w:r>
+        <w:rPr>
+          <w:rStyle w:val="Strong"/>
+          <w:b w:val="0"/>
+          <w:bCs w:val="0"/>
+        </w:rPr>
+        <w:t>Support and Training</w:t>
+      </w:r>
+    </w:p>
+    <w:p>
+      <w:pPr>
+        <w:pStyle w:val="Heading4"/>
+        <w:numPr>
+          <w:ilvl w:val="2"/>
+          <w:numId w:val="2"/>
+        </w:numPr>
+        <w:rPr>
+          <w:rStyle w:val="apple-converted-space"/>
+        </w:rPr>
+      </w:pPr>
+      <w:r>
+        <w:rPr>
+          <w:rStyle w:val="Strong"/>
+          <w:b w:val="0"/>
+          <w:bCs w:val="0"/>
+        </w:rPr>
+        <w:t>Training Programs</w:t>
+      </w:r>
+      <w:r>
+        <w:rPr>
+          <w:rStyle w:val="apple-converted-space"/>
+        </w:rPr>
+        <w:t> </w:t>
+      </w:r>
+    </w:p>
+    <w:p>
+      <w:r>
+        <w:t>Provide training for researchers on data management best practices, tools, and protocols. Training should cover data collection, documentation, formatting, and sharing procedures.</w:t>
+      </w:r>
+    </w:p>
+    <w:p>
+      <w:pPr>
+        <w:pStyle w:val="Heading4"/>
+        <w:numPr>
+          <w:ilvl w:val="2"/>
+          <w:numId w:val="2"/>
+        </w:numPr>
+        <w:rPr>
+          <w:rStyle w:val="apple-converted-space"/>
+        </w:rPr>
+      </w:pPr>
+      <w:r>
+        <w:rPr>
+          <w:rStyle w:val="Strong"/>
+          <w:b w:val="0"/>
+          <w:bCs w:val="0"/>
+        </w:rPr>
+        <w:t>Support Resources</w:t>
+      </w:r>
+      <w:r>
+        <w:rPr>
+          <w:rStyle w:val="apple-converted-space"/>
+        </w:rPr>
+        <w:t> </w:t>
+      </w:r>
+    </w:p>
+    <w:p>
+      <w:r>
+        <w:t>Offer support resources, such as templates, guides, and help desks, to assist with data management and sharing. These resources should be easily accessible to all members of the research group.</w:t>
+      </w:r>
+    </w:p>
+    <w:p>
+      <w:pPr>
+        <w:pStyle w:val="Heading3"/>
+        <w:numPr>
+          <w:ilvl w:val="1"/>
+          <w:numId w:val="2"/>
+        </w:numPr>
+        <w:rPr>
+          <w:rStyle w:val="Strong"/>
+          <w:b w:val="0"/>
+          <w:bCs w:val="0"/>
+        </w:rPr>
+      </w:pPr>
+      <w:r>
+        <w:rPr>
+          <w:rStyle w:val="Strong"/>
+          <w:b w:val="0"/>
+          <w:bCs w:val="0"/>
+        </w:rPr>
+        <w:lastRenderedPageBreak/>
+        <w:t>Monitoring and Evaluation</w:t>
+      </w:r>
+    </w:p>
+    <w:p>
+      <w:pPr>
+        <w:pStyle w:val="Heading4"/>
+        <w:numPr>
+          <w:ilvl w:val="2"/>
+          <w:numId w:val="2"/>
+        </w:numPr>
+        <w:rPr>
+          <w:rStyle w:val="apple-converted-space"/>
+        </w:rPr>
+      </w:pPr>
+      <w:r>
+        <w:rPr>
+          <w:rStyle w:val="Strong"/>
+          <w:b w:val="0"/>
+          <w:bCs w:val="0"/>
+        </w:rPr>
+        <w:t>Performance Metrics</w:t>
+      </w:r>
+      <w:r>
+        <w:rPr>
+          <w:rStyle w:val="apple-converted-space"/>
+        </w:rPr>
+        <w:t> </w:t>
+      </w:r>
+    </w:p>
+    <w:p>
+      <w:r>
+        <w:t>Establish metrics to evaluate the effectiveness of the data sharing protocol, such as data usage statistics, user feedback, and compliance rates. Regularly review these metrics to identify areas for improvement.</w:t>
+      </w:r>
+    </w:p>
+    <w:p>
+      <w:pPr>
+        <w:pStyle w:val="Heading4"/>
+        <w:numPr>
+          <w:ilvl w:val="2"/>
+          <w:numId w:val="2"/>
+        </w:numPr>
+        <w:rPr>
+          <w:rStyle w:val="apple-converted-space"/>
+        </w:rPr>
+      </w:pPr>
+      <w:r>
+        <w:rPr>
+          <w:rStyle w:val="Strong"/>
+          <w:b w:val="0"/>
+          <w:bCs w:val="0"/>
+        </w:rPr>
+        <w:t>Continuous Improvement</w:t>
+      </w:r>
+      <w:r>
+        <w:rPr>
+          <w:rStyle w:val="apple-converted-space"/>
+        </w:rPr>
+        <w:t> </w:t>
+      </w:r>
+    </w:p>
+    <w:p>
+      <w:r>
+        <w:t>Regularly review and update the protocol based on feedback and evolving best practices. Ensure that changes are communicated to all members of the research group and that training materials are updated accordingly.</w:t>
+      </w:r>
+    </w:p>
+    <w:p/>
+    <w:p>
+      <w:pPr>
+        <w:rPr>
+          <w:rFonts w:asciiTheme="majorHAnsi" w:eastAsiaTheme="majorEastAsia" w:hAnsiTheme="majorHAnsi" w:cstheme="majorBidi"/>
+          <w:color w:val="0F4761" w:themeColor="accent1" w:themeShade="BF"/>
+          <w:sz w:val="32"/>
+          <w:szCs w:val="32"/>
+        </w:rPr>
+      </w:pPr>
+    </w:p>
+    <w:p>
+      <w:pPr>
+        <w:pStyle w:val="Heading2"/>
+      </w:pPr>
     </w:p>
     <w:sectPr>
       <w:pgSz w:w="12240" w:h="15840"/>
@@ -2853,6 +4034,96 @@
     </w:lvl>
   </w:abstractNum>
   <w:abstractNum w:abstractNumId="8" w15:restartNumberingAfterBreak="0">
+    <w:nsid w:val="45FA4DC7"/>
+    <w:multiLevelType w:val="hybridMultilevel"/>
+    <w:tmpl w:val="03A2BE28"/>
+    <w:lvl w:ilvl="0" w:tplc="67D4BAA0">
+      <w:start w:val="1"/>
+      <w:numFmt w:val="decimal"/>
+      <w:lvlText w:val="%1."/>
+      <w:lvlJc w:val="left"/>
+      <w:pPr>
+        <w:ind w:left="720" w:hanging="360"/>
+      </w:pPr>
+      <w:rPr>
+        <w:rFonts w:hint="default"/>
+        <w:b/>
+      </w:rPr>
+    </w:lvl>
+    <w:lvl w:ilvl="1" w:tplc="04090019" w:tentative="1">
+      <w:start w:val="1"/>
+      <w:numFmt w:val="lowerLetter"/>
+      <w:lvlText w:val="%2."/>
+      <w:lvlJc w:val="left"/>
+      <w:pPr>
+        <w:ind w:left="1440" w:hanging="360"/>
+      </w:pPr>
+    </w:lvl>
+    <w:lvl w:ilvl="2" w:tplc="0409001B" w:tentative="1">
+      <w:start w:val="1"/>
+      <w:numFmt w:val="lowerRoman"/>
+      <w:lvlText w:val="%3."/>
+      <w:lvlJc w:val="right"/>
+      <w:pPr>
+        <w:ind w:left="2160" w:hanging="180"/>
+      </w:pPr>
+    </w:lvl>
+    <w:lvl w:ilvl="3" w:tplc="0409000F" w:tentative="1">
+      <w:start w:val="1"/>
+      <w:numFmt w:val="decimal"/>
+      <w:lvlText w:val="%4."/>
+      <w:lvlJc w:val="left"/>
+      <w:pPr>
+        <w:ind w:left="2880" w:hanging="360"/>
+      </w:pPr>
+    </w:lvl>
+    <w:lvl w:ilvl="4" w:tplc="04090019" w:tentative="1">
+      <w:start w:val="1"/>
+      <w:numFmt w:val="lowerLetter"/>
+      <w:lvlText w:val="%5."/>
+      <w:lvlJc w:val="left"/>
+      <w:pPr>
+        <w:ind w:left="3600" w:hanging="360"/>
+      </w:pPr>
+    </w:lvl>
+    <w:lvl w:ilvl="5" w:tplc="0409001B" w:tentative="1">
+      <w:start w:val="1"/>
+      <w:numFmt w:val="lowerRoman"/>
+      <w:lvlText w:val="%6."/>
+      <w:lvlJc w:val="right"/>
+      <w:pPr>
+        <w:ind w:left="4320" w:hanging="180"/>
+      </w:pPr>
+    </w:lvl>
+    <w:lvl w:ilvl="6" w:tplc="0409000F" w:tentative="1">
+      <w:start w:val="1"/>
+      <w:numFmt w:val="decimal"/>
+      <w:lvlText w:val="%7."/>
+      <w:lvlJc w:val="left"/>
+      <w:pPr>
+        <w:ind w:left="5040" w:hanging="360"/>
+      </w:pPr>
+    </w:lvl>
+    <w:lvl w:ilvl="7" w:tplc="04090019" w:tentative="1">
+      <w:start w:val="1"/>
+      <w:numFmt w:val="lowerLetter"/>
+      <w:lvlText w:val="%8."/>
+      <w:lvlJc w:val="left"/>
+      <w:pPr>
+        <w:ind w:left="5760" w:hanging="360"/>
+      </w:pPr>
+    </w:lvl>
+    <w:lvl w:ilvl="8" w:tplc="0409001B" w:tentative="1">
+      <w:start w:val="1"/>
+      <w:numFmt w:val="lowerRoman"/>
+      <w:lvlText w:val="%9."/>
+      <w:lvlJc w:val="right"/>
+      <w:pPr>
+        <w:ind w:left="6480" w:hanging="180"/>
+      </w:pPr>
+    </w:lvl>
+  </w:abstractNum>
+  <w:abstractNum w:abstractNumId="9" w15:restartNumberingAfterBreak="0">
     <w:nsid w:val="472C3080"/>
     <w:multiLevelType w:val="hybridMultilevel"/>
     <w:tmpl w:val="AB3A8048"/>
@@ -2965,7 +4236,7 @@
       </w:rPr>
     </w:lvl>
   </w:abstractNum>
-  <w:abstractNum w:abstractNumId="9" w15:restartNumberingAfterBreak="0">
+  <w:abstractNum w:abstractNumId="10" w15:restartNumberingAfterBreak="0">
     <w:nsid w:val="59055C58"/>
     <w:multiLevelType w:val="hybridMultilevel"/>
     <w:tmpl w:val="E7AEA312"/>
@@ -3078,7 +4349,7 @@
       </w:rPr>
     </w:lvl>
   </w:abstractNum>
-  <w:abstractNum w:abstractNumId="10" w15:restartNumberingAfterBreak="0">
+  <w:abstractNum w:abstractNumId="11" w15:restartNumberingAfterBreak="0">
     <w:nsid w:val="5B0D5856"/>
     <w:multiLevelType w:val="hybridMultilevel"/>
     <w:tmpl w:val="6352CA86"/>
@@ -3191,7 +4462,7 @@
       </w:rPr>
     </w:lvl>
   </w:abstractNum>
-  <w:abstractNum w:abstractNumId="11" w15:restartNumberingAfterBreak="0">
+  <w:abstractNum w:abstractNumId="12" w15:restartNumberingAfterBreak="0">
     <w:nsid w:val="67AD3042"/>
     <w:multiLevelType w:val="hybridMultilevel"/>
     <w:tmpl w:val="41802376"/>
@@ -3304,7 +4575,7 @@
       </w:rPr>
     </w:lvl>
   </w:abstractNum>
-  <w:abstractNum w:abstractNumId="12" w15:restartNumberingAfterBreak="0">
+  <w:abstractNum w:abstractNumId="13" w15:restartNumberingAfterBreak="0">
     <w:nsid w:val="6BE21D4E"/>
     <w:multiLevelType w:val="multilevel"/>
     <w:tmpl w:val="BD388546"/>
@@ -3453,7 +4724,7 @@
       </w:rPr>
     </w:lvl>
   </w:abstractNum>
-  <w:abstractNum w:abstractNumId="13" w15:restartNumberingAfterBreak="0">
+  <w:abstractNum w:abstractNumId="14" w15:restartNumberingAfterBreak="0">
     <w:nsid w:val="7D1B395A"/>
     <w:multiLevelType w:val="multilevel"/>
     <w:tmpl w:val="971CB9DA"/>
@@ -3575,10 +4846,10 @@
     </w:lvl>
   </w:abstractNum>
   <w:num w:numId="1" w16cid:durableId="489978377">
-    <w:abstractNumId w:val="12"/>
+    <w:abstractNumId w:val="13"/>
   </w:num>
   <w:num w:numId="2" w16cid:durableId="721447116">
-    <w:abstractNumId w:val="13"/>
+    <w:abstractNumId w:val="14"/>
   </w:num>
   <w:num w:numId="3" w16cid:durableId="977418768">
     <w:abstractNumId w:val="6"/>
@@ -3596,13 +4867,13 @@
     <w:abstractNumId w:val="5"/>
   </w:num>
   <w:num w:numId="8" w16cid:durableId="369234109">
-    <w:abstractNumId w:val="8"/>
+    <w:abstractNumId w:val="9"/>
   </w:num>
   <w:num w:numId="9" w16cid:durableId="2000882888">
     <w:abstractNumId w:val="0"/>
   </w:num>
   <w:num w:numId="10" w16cid:durableId="1375739337">
-    <w:abstractNumId w:val="10"/>
+    <w:abstractNumId w:val="11"/>
   </w:num>
   <w:num w:numId="11" w16cid:durableId="1102729324">
     <w:abstractNumId w:val="1"/>
@@ -3611,10 +4882,13 @@
     <w:abstractNumId w:val="7"/>
   </w:num>
   <w:num w:numId="13" w16cid:durableId="958414437">
-    <w:abstractNumId w:val="11"/>
+    <w:abstractNumId w:val="12"/>
   </w:num>
   <w:num w:numId="14" w16cid:durableId="899024334">
-    <w:abstractNumId w:val="9"/>
+    <w:abstractNumId w:val="10"/>
+  </w:num>
+  <w:num w:numId="15" w16cid:durableId="1321080220">
+    <w:abstractNumId w:val="8"/>
   </w:num>
 </w:numbering>
 </file>

</xml_diff>